<commit_message>
sops 2 and 3
</commit_message>
<xml_diff>
--- a/2-New Feature Request/New Feature Request SOPs 2.docx
+++ b/2-New Feature Request/New Feature Request SOPs 2.docx
@@ -1,6 +1,6 @@
 
 <file path=word/document.xml><?xml version="1.0" encoding="utf-8"?>
-<w:document xmlns:wpc="http://schemas.microsoft.com/office/word/2010/wordprocessingCanvas" xmlns:cx="http://schemas.microsoft.com/office/drawing/2014/chartex" xmlns:cx1="http://schemas.microsoft.com/office/drawing/2015/9/8/chartex" xmlns:cx2="http://schemas.microsoft.com/office/drawing/2015/10/21/chartex" xmlns:cx3="http://schemas.microsoft.com/office/drawing/2016/5/9/chartex" xmlns:cx4="http://schemas.microsoft.com/office/drawing/2016/5/10/chartex" xmlns:cx5="http://schemas.microsoft.com/office/drawing/2016/5/11/chartex" xmlns:cx6="http://schemas.microsoft.com/office/drawing/2016/5/12/chartex" xmlns:cx7="http://schemas.microsoft.com/office/drawing/2016/5/13/chartex" xmlns:cx8="http://schemas.microsoft.com/office/drawing/2016/5/14/chartex" xmlns:mc="http://schemas.openxmlformats.org/markup-compatibility/2006" xmlns:aink="http://schemas.microsoft.com/office/drawing/2016/ink" xmlns:am3d="http://schemas.microsoft.com/office/drawing/2017/model3d" xmlns:o="urn:schemas-microsoft-com:office:office" xmlns:oel="http://schemas.microsoft.com/office/2019/extlst" xmlns:r="http://schemas.openxmlformats.org/officeDocument/2006/relationships" xmlns:m="http://schemas.openxmlformats.org/officeDocument/2006/math" xmlns:v="urn:schemas-microsoft-com:vml" xmlns:wp14="http://schemas.microsoft.com/office/word/2010/wordprocessingDrawing" xmlns:wp="http://schemas.openxmlformats.org/drawingml/2006/wordprocessingDrawing" xmlns:w10="urn:schemas-microsoft-com:office:word" xmlns:w="http://schemas.openxmlformats.org/wordprocessingml/2006/main" xmlns:w14="http://schemas.microsoft.com/office/word/2010/wordml" xmlns:w15="http://schemas.microsoft.com/office/word/2012/wordml" xmlns:w16cex="http://schemas.microsoft.com/office/word/2018/wordml/cex" xmlns:w16cid="http://schemas.microsoft.com/office/word/2016/wordml/cid" xmlns:w16="http://schemas.microsoft.com/office/word/2018/wordml" xmlns:w16sdtdh="http://schemas.microsoft.com/office/word/2020/wordml/sdtdatahash" xmlns:w16se="http://schemas.microsoft.com/office/word/2015/wordml/symex" xmlns:wpg="http://schemas.microsoft.com/office/word/2010/wordprocessingGroup" xmlns:wpi="http://schemas.microsoft.com/office/word/2010/wordprocessingInk" xmlns:wne="http://schemas.microsoft.com/office/word/2006/wordml" xmlns:wps="http://schemas.microsoft.com/office/word/2010/wordprocessingShape" mc:Ignorable="w14 w15 w16se w16cid w16 w16cex w16sdtdh wp14">
+<w:document xmlns:wpc="http://schemas.microsoft.com/office/word/2010/wordprocessingCanvas" xmlns:cx="http://schemas.microsoft.com/office/drawing/2014/chartex" xmlns:cx1="http://schemas.microsoft.com/office/drawing/2015/9/8/chartex" xmlns:cx2="http://schemas.microsoft.com/office/drawing/2015/10/21/chartex" xmlns:cx3="http://schemas.microsoft.com/office/drawing/2016/5/9/chartex" xmlns:cx4="http://schemas.microsoft.com/office/drawing/2016/5/10/chartex" xmlns:cx5="http://schemas.microsoft.com/office/drawing/2016/5/11/chartex" xmlns:cx6="http://schemas.microsoft.com/office/drawing/2016/5/12/chartex" xmlns:cx7="http://schemas.microsoft.com/office/drawing/2016/5/13/chartex" xmlns:cx8="http://schemas.microsoft.com/office/drawing/2016/5/14/chartex" xmlns:mc="http://schemas.openxmlformats.org/markup-compatibility/2006" xmlns:aink="http://schemas.microsoft.com/office/drawing/2016/ink" xmlns:am3d="http://schemas.microsoft.com/office/drawing/2017/model3d" xmlns:o="urn:schemas-microsoft-com:office:office" xmlns:r="http://schemas.openxmlformats.org/officeDocument/2006/relationships" xmlns:m="http://schemas.openxmlformats.org/officeDocument/2006/math" xmlns:v="urn:schemas-microsoft-com:vml" xmlns:wp14="http://schemas.microsoft.com/office/word/2010/wordprocessingDrawing" xmlns:wp="http://schemas.openxmlformats.org/drawingml/2006/wordprocessingDrawing" xmlns:w10="urn:schemas-microsoft-com:office:word" xmlns:w="http://schemas.openxmlformats.org/wordprocessingml/2006/main" xmlns:w14="http://schemas.microsoft.com/office/word/2010/wordml" xmlns:w15="http://schemas.microsoft.com/office/word/2012/wordml" xmlns:w16cex="http://schemas.microsoft.com/office/word/2018/wordml/cex" xmlns:w16cid="http://schemas.microsoft.com/office/word/2016/wordml/cid" xmlns:w16="http://schemas.microsoft.com/office/word/2018/wordml" xmlns:w16sdtdh="http://schemas.microsoft.com/office/word/2020/wordml/sdtdatahash" xmlns:w16se="http://schemas.microsoft.com/office/word/2015/wordml/symex" xmlns:wpg="http://schemas.microsoft.com/office/word/2010/wordprocessingGroup" xmlns:wpi="http://schemas.microsoft.com/office/word/2010/wordprocessingInk" xmlns:wne="http://schemas.microsoft.com/office/word/2006/wordml" xmlns:wps="http://schemas.microsoft.com/office/word/2010/wordprocessingShape" mc:Ignorable="w14 w15 w16se w16cid w16 w16cex w16sdtdh wp14">
   <w:body>
     <w:tbl>
       <w:tblPr>
@@ -707,6 +707,7 @@
         <w:jc w:val="both"/>
         <w:rPr>
           <w:rFonts w:ascii="Calibri" w:hAnsi="Calibri" w:cs="Calibri"/>
+          <w:color w:val="FF0000"/>
           <w:sz w:val="28"/>
           <w:szCs w:val="28"/>
         </w:rPr>
@@ -716,6 +717,7 @@
           <w:rFonts w:ascii="Calibri" w:hAnsi="Calibri" w:cs="Calibri"/>
           <w:b/>
           <w:bCs/>
+          <w:color w:val="FF0000"/>
           <w:sz w:val="28"/>
           <w:szCs w:val="28"/>
         </w:rPr>
@@ -724,62 +726,16 @@
       <w:r>
         <w:rPr>
           <w:rFonts w:ascii="Calibri" w:hAnsi="Calibri" w:cs="Calibri"/>
-          <w:sz w:val="28"/>
-          <w:szCs w:val="28"/>
-        </w:rPr>
-        <w:t xml:space="preserve"> submit requests</w:t>
-      </w:r>
-      <w:r>
-        <w:rPr>
-          <w:rFonts w:ascii="Calibri" w:hAnsi="Calibri" w:cs="Calibri"/>
-          <w:sz w:val="28"/>
-          <w:szCs w:val="28"/>
-        </w:rPr>
-        <w:t xml:space="preserve"> </w:t>
-      </w:r>
-      <w:r>
-        <w:rPr>
-          <w:rFonts w:ascii="Calibri" w:hAnsi="Calibri" w:cs="Calibri"/>
-          <w:sz w:val="28"/>
-          <w:szCs w:val="28"/>
-        </w:rPr>
-        <w:t>via </w:t>
-      </w:r>
-      <w:r>
-        <w:rPr>
-          <w:rFonts w:ascii="Calibri" w:hAnsi="Calibri" w:cs="Calibri"/>
-          <w:sz w:val="28"/>
-          <w:szCs w:val="28"/>
-        </w:rPr>
-        <w:t>Service</w:t>
-      </w:r>
-      <w:r>
-        <w:rPr>
-          <w:rFonts w:ascii="Calibri" w:hAnsi="Calibri" w:cs="Calibri"/>
-          <w:sz w:val="28"/>
-          <w:szCs w:val="28"/>
-        </w:rPr>
-        <w:t xml:space="preserve"> Request</w:t>
-      </w:r>
-      <w:r>
-        <w:rPr>
-          <w:rFonts w:ascii="Calibri" w:hAnsi="Calibri" w:cs="Calibri"/>
-          <w:sz w:val="28"/>
-          <w:szCs w:val="28"/>
-        </w:rPr>
-        <w:t xml:space="preserve"> form </w:t>
-      </w:r>
-      <w:r>
-        <w:rPr>
-          <w:rFonts w:ascii="Calibri" w:hAnsi="Calibri" w:cs="Calibri"/>
-          <w:sz w:val="28"/>
-          <w:szCs w:val="28"/>
-        </w:rPr>
-        <w:t>(business case, expected outcomes).</w:t>
+          <w:color w:val="FF0000"/>
+          <w:sz w:val="28"/>
+          <w:szCs w:val="28"/>
+        </w:rPr>
+        <w:t xml:space="preserve"> submit requests via Request form (business case, expected outcomes).</w:t>
       </w:r>
     </w:p>
     <w:p>
       <w:pPr>
+        <w:pStyle w:val="ListParagraph"/>
         <w:numPr>
           <w:ilvl w:val="1"/>
           <w:numId w:val="52"/>
@@ -797,6 +753,306 @@
           <w:sz w:val="28"/>
           <w:szCs w:val="28"/>
         </w:rPr>
+        <w:t>Request Form</w:t>
+      </w:r>
+      <w:r>
+        <w:rPr>
+          <w:rFonts w:ascii="Calibri" w:hAnsi="Calibri" w:cs="Calibri"/>
+          <w:sz w:val="28"/>
+          <w:szCs w:val="28"/>
+        </w:rPr>
+        <w:t xml:space="preserve"> </w:t>
+      </w:r>
+      <w:r>
+        <w:rPr>
+          <w:rFonts w:ascii="Calibri" w:hAnsi="Calibri" w:cs="Calibri"/>
+          <w:sz w:val="28"/>
+          <w:szCs w:val="28"/>
+        </w:rPr>
+        <w:t>(business case, expected outcomes)</w:t>
+      </w:r>
+      <w:r>
+        <w:rPr>
+          <w:rFonts w:ascii="Calibri" w:hAnsi="Calibri" w:cs="Calibri"/>
+          <w:sz w:val="28"/>
+          <w:szCs w:val="28"/>
+        </w:rPr>
+        <w:t xml:space="preserve"> by </w:t>
+      </w:r>
+      <w:r>
+        <w:rPr>
+          <w:rFonts w:ascii="Calibri" w:hAnsi="Calibri" w:cs="Calibri"/>
+          <w:b/>
+          <w:bCs/>
+          <w:sz w:val="28"/>
+          <w:szCs w:val="28"/>
+        </w:rPr>
+        <w:t>End User or Stakeholder.</w:t>
+      </w:r>
+    </w:p>
+    <w:p>
+      <w:pPr>
+        <w:pStyle w:val="ListParagraph"/>
+        <w:numPr>
+          <w:ilvl w:val="1"/>
+          <w:numId w:val="52"/>
+        </w:numPr>
+        <w:jc w:val="both"/>
+        <w:rPr>
+          <w:rFonts w:ascii="Calibri" w:hAnsi="Calibri" w:cs="Calibri"/>
+          <w:sz w:val="28"/>
+          <w:szCs w:val="28"/>
+        </w:rPr>
+      </w:pPr>
+      <w:r>
+        <w:rPr>
+          <w:rFonts w:ascii="Calibri" w:hAnsi="Calibri" w:cs="Calibri"/>
+          <w:sz w:val="28"/>
+          <w:szCs w:val="28"/>
+        </w:rPr>
+        <w:t>Request Meeting in Minutes</w:t>
+      </w:r>
+      <w:r>
+        <w:rPr>
+          <w:rFonts w:ascii="Calibri" w:hAnsi="Calibri" w:cs="Calibri"/>
+          <w:b/>
+          <w:bCs/>
+          <w:sz w:val="28"/>
+          <w:szCs w:val="28"/>
+        </w:rPr>
+        <w:t xml:space="preserve"> </w:t>
+      </w:r>
+      <w:r>
+        <w:rPr>
+          <w:rFonts w:ascii="Calibri" w:hAnsi="Calibri" w:cs="Calibri"/>
+          <w:sz w:val="28"/>
+          <w:szCs w:val="28"/>
+        </w:rPr>
+        <w:t>Form</w:t>
+      </w:r>
+      <w:r>
+        <w:rPr>
+          <w:rFonts w:ascii="Calibri" w:hAnsi="Calibri" w:cs="Calibri"/>
+          <w:b/>
+          <w:bCs/>
+          <w:sz w:val="28"/>
+          <w:szCs w:val="28"/>
+        </w:rPr>
+        <w:t xml:space="preserve"> </w:t>
+      </w:r>
+      <w:r>
+        <w:rPr>
+          <w:rFonts w:ascii="Calibri" w:hAnsi="Calibri" w:cs="Calibri"/>
+          <w:sz w:val="28"/>
+          <w:szCs w:val="28"/>
+        </w:rPr>
+        <w:t>by</w:t>
+      </w:r>
+      <w:r>
+        <w:rPr>
+          <w:rFonts w:ascii="Calibri" w:hAnsi="Calibri" w:cs="Calibri"/>
+          <w:b/>
+          <w:bCs/>
+          <w:sz w:val="28"/>
+          <w:szCs w:val="28"/>
+        </w:rPr>
+        <w:t xml:space="preserve"> Business Analyst.</w:t>
+      </w:r>
+    </w:p>
+    <w:p>
+      <w:pPr>
+        <w:pStyle w:val="ListParagraph"/>
+        <w:numPr>
+          <w:ilvl w:val="1"/>
+          <w:numId w:val="52"/>
+        </w:numPr>
+        <w:jc w:val="both"/>
+        <w:rPr>
+          <w:rFonts w:ascii="Calibri" w:hAnsi="Calibri" w:cs="Calibri"/>
+          <w:sz w:val="28"/>
+          <w:szCs w:val="28"/>
+        </w:rPr>
+      </w:pPr>
+      <w:r>
+        <w:rPr>
+          <w:rFonts w:ascii="Calibri" w:hAnsi="Calibri" w:cs="Calibri"/>
+          <w:sz w:val="28"/>
+          <w:szCs w:val="28"/>
+        </w:rPr>
+        <w:t>Requirements List Form</w:t>
+      </w:r>
+      <w:r>
+        <w:rPr>
+          <w:rFonts w:ascii="Calibri" w:hAnsi="Calibri" w:cs="Calibri"/>
+          <w:b/>
+          <w:bCs/>
+          <w:sz w:val="28"/>
+          <w:szCs w:val="28"/>
+        </w:rPr>
+        <w:t xml:space="preserve"> </w:t>
+      </w:r>
+      <w:r>
+        <w:rPr>
+          <w:rFonts w:ascii="Calibri" w:hAnsi="Calibri" w:cs="Calibri"/>
+          <w:sz w:val="28"/>
+          <w:szCs w:val="28"/>
+        </w:rPr>
+        <w:t>by</w:t>
+      </w:r>
+      <w:r>
+        <w:rPr>
+          <w:rFonts w:ascii="Calibri" w:hAnsi="Calibri" w:cs="Calibri"/>
+          <w:b/>
+          <w:bCs/>
+          <w:sz w:val="28"/>
+          <w:szCs w:val="28"/>
+        </w:rPr>
+        <w:t xml:space="preserve"> Business Analyst, Software Supervisor and Software Manager</w:t>
+      </w:r>
+      <w:r>
+        <w:rPr>
+          <w:rFonts w:ascii="Calibri" w:hAnsi="Calibri" w:cs="Calibri"/>
+          <w:sz w:val="28"/>
+          <w:szCs w:val="28"/>
+        </w:rPr>
+        <w:t>.</w:t>
+      </w:r>
+    </w:p>
+    <w:p>
+      <w:pPr>
+        <w:pStyle w:val="ListParagraph"/>
+        <w:numPr>
+          <w:ilvl w:val="1"/>
+          <w:numId w:val="52"/>
+        </w:numPr>
+        <w:jc w:val="both"/>
+        <w:rPr>
+          <w:rFonts w:ascii="Calibri" w:hAnsi="Calibri" w:cs="Calibri"/>
+          <w:sz w:val="28"/>
+          <w:szCs w:val="28"/>
+        </w:rPr>
+      </w:pPr>
+      <w:r>
+        <w:rPr>
+          <w:rFonts w:ascii="Calibri" w:hAnsi="Calibri" w:cs="Calibri"/>
+          <w:sz w:val="28"/>
+          <w:szCs w:val="28"/>
+        </w:rPr>
+        <w:t>Requests Log Form</w:t>
+      </w:r>
+      <w:r>
+        <w:rPr>
+          <w:rFonts w:ascii="Calibri" w:hAnsi="Calibri" w:cs="Calibri"/>
+          <w:b/>
+          <w:bCs/>
+          <w:sz w:val="28"/>
+          <w:szCs w:val="28"/>
+        </w:rPr>
+        <w:t xml:space="preserve"> </w:t>
+      </w:r>
+      <w:r>
+        <w:rPr>
+          <w:rFonts w:ascii="Calibri" w:hAnsi="Calibri" w:cs="Calibri"/>
+          <w:sz w:val="28"/>
+          <w:szCs w:val="28"/>
+        </w:rPr>
+        <w:t>by</w:t>
+      </w:r>
+      <w:r>
+        <w:rPr>
+          <w:rFonts w:ascii="Calibri" w:hAnsi="Calibri" w:cs="Calibri"/>
+          <w:b/>
+          <w:bCs/>
+          <w:sz w:val="28"/>
+          <w:szCs w:val="28"/>
+        </w:rPr>
+        <w:t xml:space="preserve"> Software Manager &amp; Software Supervisor</w:t>
+      </w:r>
+      <w:r>
+        <w:rPr>
+          <w:rFonts w:ascii="Calibri" w:hAnsi="Calibri" w:cs="Calibri"/>
+          <w:sz w:val="28"/>
+          <w:szCs w:val="28"/>
+        </w:rPr>
+        <w:t>.</w:t>
+      </w:r>
+    </w:p>
+    <w:p>
+      <w:pPr>
+        <w:pStyle w:val="ListParagraph"/>
+        <w:numPr>
+          <w:ilvl w:val="1"/>
+          <w:numId w:val="52"/>
+        </w:numPr>
+        <w:jc w:val="both"/>
+        <w:rPr>
+          <w:rFonts w:ascii="Calibri" w:hAnsi="Calibri" w:cs="Calibri"/>
+          <w:sz w:val="28"/>
+          <w:szCs w:val="28"/>
+        </w:rPr>
+      </w:pPr>
+      <w:r>
+        <w:rPr>
+          <w:rFonts w:ascii="Calibri" w:hAnsi="Calibri" w:cs="Calibri"/>
+          <w:sz w:val="28"/>
+          <w:szCs w:val="28"/>
+        </w:rPr>
+        <w:t>High-Level Design</w:t>
+      </w:r>
+      <w:r>
+        <w:rPr>
+          <w:rFonts w:ascii="Calibri" w:hAnsi="Calibri" w:cs="Calibri"/>
+          <w:sz w:val="28"/>
+          <w:szCs w:val="28"/>
+        </w:rPr>
+        <w:t xml:space="preserve"> (SRS, BRD, TFS)</w:t>
+      </w:r>
+      <w:r>
+        <w:rPr>
+          <w:rFonts w:ascii="Calibri" w:hAnsi="Calibri" w:cs="Calibri"/>
+          <w:sz w:val="28"/>
+          <w:szCs w:val="28"/>
+        </w:rPr>
+        <w:t xml:space="preserve"> by </w:t>
+      </w:r>
+      <w:r>
+        <w:rPr>
+          <w:rFonts w:ascii="Calibri" w:hAnsi="Calibri" w:cs="Calibri"/>
+          <w:b/>
+          <w:bCs/>
+          <w:sz w:val="28"/>
+          <w:szCs w:val="28"/>
+        </w:rPr>
+        <w:t>Business Analyst</w:t>
+      </w:r>
+      <w:r>
+        <w:rPr>
+          <w:rFonts w:ascii="Calibri" w:hAnsi="Calibri" w:cs="Calibri"/>
+          <w:sz w:val="28"/>
+          <w:szCs w:val="28"/>
+        </w:rPr>
+        <w:t>.</w:t>
+      </w:r>
+    </w:p>
+    <w:p>
+      <w:pPr>
+        <w:numPr>
+          <w:ilvl w:val="1"/>
+          <w:numId w:val="52"/>
+        </w:numPr>
+        <w:jc w:val="both"/>
+        <w:rPr>
+          <w:rFonts w:ascii="Calibri" w:hAnsi="Calibri" w:cs="Calibri"/>
+          <w:sz w:val="28"/>
+          <w:szCs w:val="28"/>
+        </w:rPr>
+      </w:pPr>
+      <w:r>
+        <w:rPr>
+          <w:rFonts w:ascii="Calibri" w:hAnsi="Calibri" w:cs="Calibri"/>
+          <w:sz w:val="28"/>
+          <w:szCs w:val="28"/>
+        </w:rPr>
         <w:t>Required fields</w:t>
       </w:r>
       <w:r>
@@ -933,6 +1189,7 @@
           <w:sz w:val="28"/>
           <w:szCs w:val="28"/>
         </w:rPr>
+        <w:lastRenderedPageBreak/>
         <w:t>Shared Service Coordinator (Software Supervisor)</w:t>
       </w:r>
       <w:r>
@@ -1121,7 +1378,6 @@
           <w:sz w:val="28"/>
           <w:szCs w:val="28"/>
         </w:rPr>
-        <w:lastRenderedPageBreak/>
         <w:t>Technical complexity</w:t>
       </w:r>
     </w:p>
@@ -1464,27 +1720,7 @@
           <w:sz w:val="28"/>
           <w:szCs w:val="28"/>
         </w:rPr>
-        <w:t>S</w:t>
-      </w:r>
-      <w:r>
-        <w:rPr>
-          <w:rFonts w:ascii="Calibri" w:hAnsi="Calibri" w:cs="Calibri"/>
-          <w:b/>
-          <w:bCs/>
-          <w:sz w:val="28"/>
-          <w:szCs w:val="28"/>
-        </w:rPr>
-        <w:t>oftware</w:t>
-      </w:r>
-      <w:r>
-        <w:rPr>
-          <w:rFonts w:ascii="Calibri" w:hAnsi="Calibri" w:cs="Calibri"/>
-          <w:b/>
-          <w:bCs/>
-          <w:sz w:val="28"/>
-          <w:szCs w:val="28"/>
-        </w:rPr>
-        <w:t xml:space="preserve"> Manager</w:t>
+        <w:t>Software Manager</w:t>
       </w:r>
       <w:r>
         <w:rPr>
@@ -1528,17 +1764,7 @@
           <w:sz w:val="28"/>
           <w:szCs w:val="28"/>
         </w:rPr>
-        <w:t>Subsidiary Rep</w:t>
-      </w:r>
-      <w:r>
-        <w:rPr>
-          <w:rFonts w:ascii="Calibri" w:hAnsi="Calibri" w:cs="Calibri"/>
-          <w:b/>
-          <w:bCs/>
-          <w:sz w:val="28"/>
-          <w:szCs w:val="28"/>
-        </w:rPr>
-        <w:t>resenter</w:t>
+        <w:t>Subsidiary Representer</w:t>
       </w:r>
       <w:r>
         <w:rPr>
@@ -1762,6 +1988,7 @@
           <w:sz w:val="28"/>
           <w:szCs w:val="28"/>
         </w:rPr>
+        <w:lastRenderedPageBreak/>
         <w:t>Roles</w:t>
       </w:r>
       <w:r>
@@ -1840,16 +2067,7 @@
           <w:sz w:val="28"/>
           <w:szCs w:val="28"/>
         </w:rPr>
-        <w:t xml:space="preserve">: </w:t>
-      </w:r>
-      <w:r>
-        <w:rPr>
-          <w:rFonts w:ascii="Calibri" w:hAnsi="Calibri" w:cs="Calibri"/>
-          <w:color w:val="FF0000"/>
-          <w:sz w:val="28"/>
-          <w:szCs w:val="28"/>
-        </w:rPr>
-        <w:t>Translate</w:t>
+        <w:t>: Translate</w:t>
       </w:r>
       <w:r>
         <w:rPr>
@@ -1867,16 +2085,7 @@
           <w:sz w:val="28"/>
           <w:szCs w:val="28"/>
         </w:rPr>
-        <w:t xml:space="preserve"> needs into interfaces</w:t>
-      </w:r>
-      <w:r>
-        <w:rPr>
-          <w:rFonts w:ascii="Calibri" w:hAnsi="Calibri" w:cs="Calibri"/>
-          <w:color w:val="FF0000"/>
-          <w:sz w:val="28"/>
-          <w:szCs w:val="28"/>
-        </w:rPr>
-        <w:t>.</w:t>
+        <w:t xml:space="preserve"> needs into interfaces.</w:t>
       </w:r>
     </w:p>
     <w:p>
@@ -1952,7 +2161,6 @@
           <w:sz w:val="28"/>
           <w:szCs w:val="28"/>
         </w:rPr>
-        <w:lastRenderedPageBreak/>
         <w:t>Software Tester</w:t>
       </w:r>
       <w:r>
@@ -2208,7 +2416,6 @@
         <w:jc w:val="both"/>
         <w:rPr>
           <w:rFonts w:ascii="Calibri" w:hAnsi="Calibri" w:cs="Calibri"/>
-          <w:color w:val="FF0000"/>
           <w:sz w:val="28"/>
           <w:szCs w:val="28"/>
         </w:rPr>
@@ -2219,57 +2426,17 @@
           <w:sz w:val="28"/>
           <w:szCs w:val="28"/>
         </w:rPr>
-        <w:t>Service</w:t>
+        <w:t xml:space="preserve">Request Form by </w:t>
       </w:r>
       <w:r>
         <w:rPr>
           <w:rFonts w:ascii="Calibri" w:hAnsi="Calibri" w:cs="Calibri"/>
-          <w:sz w:val="28"/>
-          <w:szCs w:val="28"/>
-        </w:rPr>
-        <w:t xml:space="preserve"> Request Form by </w:t>
-      </w:r>
-      <w:r>
-        <w:rPr>
-          <w:rFonts w:ascii="Calibri" w:hAnsi="Calibri" w:cs="Calibri"/>
           <w:b/>
           <w:bCs/>
           <w:sz w:val="28"/>
           <w:szCs w:val="28"/>
         </w:rPr>
-        <w:t>Shared Service Coordinator</w:t>
-      </w:r>
-      <w:r>
-        <w:rPr>
-          <w:rFonts w:ascii="Calibri" w:hAnsi="Calibri" w:cs="Calibri"/>
-          <w:b/>
-          <w:bCs/>
-          <w:sz w:val="28"/>
-          <w:szCs w:val="28"/>
-        </w:rPr>
-        <w:t xml:space="preserve"> </w:t>
-      </w:r>
-      <w:r>
-        <w:rPr>
-          <w:rFonts w:ascii="Calibri" w:hAnsi="Calibri" w:cs="Calibri"/>
-          <w:b/>
-          <w:bCs/>
-          <w:color w:val="FF0000"/>
-          <w:sz w:val="28"/>
-          <w:szCs w:val="28"/>
-        </w:rPr>
-        <w:t>(Software Manager)</w:t>
-      </w:r>
-      <w:r>
-        <w:rPr>
-          <w:rFonts w:ascii="Calibri" w:hAnsi="Calibri" w:cs="Calibri"/>
-          <w:b/>
-          <w:bCs/>
-          <w:color w:val="FF0000"/>
-          <w:sz w:val="28"/>
-          <w:szCs w:val="28"/>
-        </w:rPr>
-        <w:t>.</w:t>
+        <w:t>End User or Stakeholder.</w:t>
       </w:r>
     </w:p>
     <w:p>
@@ -2282,7 +2449,6 @@
         <w:jc w:val="both"/>
         <w:rPr>
           <w:rFonts w:ascii="Calibri" w:hAnsi="Calibri" w:cs="Calibri"/>
-          <w:color w:val="FF0000"/>
           <w:sz w:val="28"/>
           <w:szCs w:val="28"/>
         </w:rPr>
@@ -2290,27 +2456,16 @@
       <w:r>
         <w:rPr>
           <w:rFonts w:ascii="Calibri" w:hAnsi="Calibri" w:cs="Calibri"/>
-          <w:color w:val="FF0000"/>
-          <w:sz w:val="28"/>
-          <w:szCs w:val="28"/>
-        </w:rPr>
-        <w:t>Requests Log</w:t>
+          <w:sz w:val="28"/>
+          <w:szCs w:val="28"/>
+        </w:rPr>
+        <w:t>Request Meeting in Minutes</w:t>
       </w:r>
       <w:r>
         <w:rPr>
           <w:rFonts w:ascii="Calibri" w:hAnsi="Calibri" w:cs="Calibri"/>
-          <w:color w:val="FF0000"/>
-          <w:sz w:val="28"/>
-          <w:szCs w:val="28"/>
-        </w:rPr>
-        <w:t xml:space="preserve"> Form</w:t>
-      </w:r>
-      <w:r>
-        <w:rPr>
-          <w:rFonts w:ascii="Calibri" w:hAnsi="Calibri" w:cs="Calibri"/>
           <w:b/>
           <w:bCs/>
-          <w:color w:val="FF0000"/>
           <w:sz w:val="28"/>
           <w:szCs w:val="28"/>
         </w:rPr>
@@ -2319,7 +2474,24 @@
       <w:r>
         <w:rPr>
           <w:rFonts w:ascii="Calibri" w:hAnsi="Calibri" w:cs="Calibri"/>
-          <w:color w:val="FF0000"/>
+          <w:sz w:val="28"/>
+          <w:szCs w:val="28"/>
+        </w:rPr>
+        <w:t>Form</w:t>
+      </w:r>
+      <w:r>
+        <w:rPr>
+          <w:rFonts w:ascii="Calibri" w:hAnsi="Calibri" w:cs="Calibri"/>
+          <w:b/>
+          <w:bCs/>
+          <w:sz w:val="28"/>
+          <w:szCs w:val="28"/>
+        </w:rPr>
+        <w:t xml:space="preserve"> </w:t>
+      </w:r>
+      <w:r>
+        <w:rPr>
+          <w:rFonts w:ascii="Calibri" w:hAnsi="Calibri" w:cs="Calibri"/>
           <w:sz w:val="28"/>
           <w:szCs w:val="28"/>
         </w:rPr>
@@ -2330,42 +2502,10 @@
           <w:rFonts w:ascii="Calibri" w:hAnsi="Calibri" w:cs="Calibri"/>
           <w:b/>
           <w:bCs/>
-          <w:color w:val="FF0000"/>
-          <w:sz w:val="28"/>
-          <w:szCs w:val="28"/>
-        </w:rPr>
-        <w:t xml:space="preserve"> </w:t>
-      </w:r>
-      <w:r>
-        <w:rPr>
-          <w:rFonts w:ascii="Calibri" w:hAnsi="Calibri" w:cs="Calibri"/>
-          <w:b/>
-          <w:bCs/>
-          <w:color w:val="FF0000"/>
-          <w:sz w:val="28"/>
-          <w:szCs w:val="28"/>
-        </w:rPr>
-        <w:t xml:space="preserve">Software Manager &amp; Software </w:t>
-      </w:r>
-      <w:r>
-        <w:rPr>
-          <w:rFonts w:ascii="Calibri" w:hAnsi="Calibri" w:cs="Calibri"/>
-          <w:b/>
-          <w:bCs/>
-          <w:color w:val="FF0000"/>
-          <w:sz w:val="28"/>
-          <w:szCs w:val="28"/>
-        </w:rPr>
-        <w:t>Supervisor</w:t>
-      </w:r>
-      <w:r>
-        <w:rPr>
-          <w:rFonts w:ascii="Calibri" w:hAnsi="Calibri" w:cs="Calibri"/>
-          <w:color w:val="FF0000"/>
-          <w:sz w:val="28"/>
-          <w:szCs w:val="28"/>
-        </w:rPr>
-        <w:t>.</w:t>
+          <w:sz w:val="28"/>
+          <w:szCs w:val="28"/>
+        </w:rPr>
+        <w:t xml:space="preserve"> Business Analyst.</w:t>
       </w:r>
     </w:p>
     <w:p>
@@ -2378,7 +2518,6 @@
         <w:jc w:val="both"/>
         <w:rPr>
           <w:rFonts w:ascii="Calibri" w:hAnsi="Calibri" w:cs="Calibri"/>
-          <w:color w:val="FF0000"/>
           <w:sz w:val="28"/>
           <w:szCs w:val="28"/>
         </w:rPr>
@@ -2386,18 +2525,16 @@
       <w:r>
         <w:rPr>
           <w:rFonts w:ascii="Calibri" w:hAnsi="Calibri" w:cs="Calibri"/>
-          <w:color w:val="FF0000"/>
-          <w:sz w:val="28"/>
-          <w:szCs w:val="28"/>
-        </w:rPr>
-        <w:t>Request Meeting in Minutes</w:t>
+          <w:sz w:val="28"/>
+          <w:szCs w:val="28"/>
+        </w:rPr>
+        <w:t>Requirements List Form</w:t>
       </w:r>
       <w:r>
         <w:rPr>
           <w:rFonts w:ascii="Calibri" w:hAnsi="Calibri" w:cs="Calibri"/>
           <w:b/>
           <w:bCs/>
-          <w:color w:val="FF0000"/>
           <w:sz w:val="28"/>
           <w:szCs w:val="28"/>
         </w:rPr>
@@ -2406,27 +2543,6 @@
       <w:r>
         <w:rPr>
           <w:rFonts w:ascii="Calibri" w:hAnsi="Calibri" w:cs="Calibri"/>
-          <w:color w:val="FF0000"/>
-          <w:sz w:val="28"/>
-          <w:szCs w:val="28"/>
-        </w:rPr>
-        <w:t>Form</w:t>
-      </w:r>
-      <w:r>
-        <w:rPr>
-          <w:rFonts w:ascii="Calibri" w:hAnsi="Calibri" w:cs="Calibri"/>
-          <w:b/>
-          <w:bCs/>
-          <w:color w:val="FF0000"/>
-          <w:sz w:val="28"/>
-          <w:szCs w:val="28"/>
-        </w:rPr>
-        <w:t xml:space="preserve"> </w:t>
-      </w:r>
-      <w:r>
-        <w:rPr>
-          <w:rFonts w:ascii="Calibri" w:hAnsi="Calibri" w:cs="Calibri"/>
-          <w:color w:val="FF0000"/>
           <w:sz w:val="28"/>
           <w:szCs w:val="28"/>
         </w:rPr>
@@ -2437,11 +2553,18 @@
           <w:rFonts w:ascii="Calibri" w:hAnsi="Calibri" w:cs="Calibri"/>
           <w:b/>
           <w:bCs/>
-          <w:color w:val="FF0000"/>
-          <w:sz w:val="28"/>
-          <w:szCs w:val="28"/>
-        </w:rPr>
-        <w:t xml:space="preserve"> Business Analyst.</w:t>
+          <w:sz w:val="28"/>
+          <w:szCs w:val="28"/>
+        </w:rPr>
+        <w:t xml:space="preserve"> Business Analyst, Software Supervisor and Software Manager</w:t>
+      </w:r>
+      <w:r>
+        <w:rPr>
+          <w:rFonts w:ascii="Calibri" w:hAnsi="Calibri" w:cs="Calibri"/>
+          <w:sz w:val="28"/>
+          <w:szCs w:val="28"/>
+        </w:rPr>
+        <w:t>.</w:t>
       </w:r>
     </w:p>
     <w:p>
@@ -2454,7 +2577,6 @@
         <w:jc w:val="both"/>
         <w:rPr>
           <w:rFonts w:ascii="Calibri" w:hAnsi="Calibri" w:cs="Calibri"/>
-          <w:color w:val="FF0000"/>
           <w:sz w:val="28"/>
           <w:szCs w:val="28"/>
         </w:rPr>
@@ -2462,27 +2584,16 @@
       <w:r>
         <w:rPr>
           <w:rFonts w:ascii="Calibri" w:hAnsi="Calibri" w:cs="Calibri"/>
-          <w:color w:val="FF0000"/>
-          <w:sz w:val="28"/>
-          <w:szCs w:val="28"/>
-        </w:rPr>
-        <w:t xml:space="preserve">Requirements List </w:t>
+          <w:sz w:val="28"/>
+          <w:szCs w:val="28"/>
+        </w:rPr>
+        <w:t>Requests Log Form</w:t>
       </w:r>
       <w:r>
         <w:rPr>
           <w:rFonts w:ascii="Calibri" w:hAnsi="Calibri" w:cs="Calibri"/>
-          <w:color w:val="FF0000"/>
-          <w:sz w:val="28"/>
-          <w:szCs w:val="28"/>
-        </w:rPr>
-        <w:t>Form</w:t>
-      </w:r>
-      <w:r>
-        <w:rPr>
-          <w:rFonts w:ascii="Calibri" w:hAnsi="Calibri" w:cs="Calibri"/>
           <w:b/>
           <w:bCs/>
-          <w:color w:val="FF0000"/>
           <w:sz w:val="28"/>
           <w:szCs w:val="28"/>
         </w:rPr>
@@ -2491,7 +2602,6 @@
       <w:r>
         <w:rPr>
           <w:rFonts w:ascii="Calibri" w:hAnsi="Calibri" w:cs="Calibri"/>
-          <w:color w:val="FF0000"/>
           <w:sz w:val="28"/>
           <w:szCs w:val="28"/>
         </w:rPr>
@@ -2502,27 +2612,14 @@
           <w:rFonts w:ascii="Calibri" w:hAnsi="Calibri" w:cs="Calibri"/>
           <w:b/>
           <w:bCs/>
-          <w:color w:val="FF0000"/>
-          <w:sz w:val="28"/>
-          <w:szCs w:val="28"/>
-        </w:rPr>
-        <w:t xml:space="preserve"> Business </w:t>
+          <w:sz w:val="28"/>
+          <w:szCs w:val="28"/>
+        </w:rPr>
+        <w:t xml:space="preserve"> Software Manager &amp; Software Supervisor</w:t>
       </w:r>
       <w:r>
         <w:rPr>
           <w:rFonts w:ascii="Calibri" w:hAnsi="Calibri" w:cs="Calibri"/>
-          <w:b/>
-          <w:bCs/>
-          <w:color w:val="FF0000"/>
-          <w:sz w:val="28"/>
-          <w:szCs w:val="28"/>
-        </w:rPr>
-        <w:t>Analyst, Software Supervisor and Software Manager</w:t>
-      </w:r>
-      <w:r>
-        <w:rPr>
-          <w:rFonts w:ascii="Calibri" w:hAnsi="Calibri" w:cs="Calibri"/>
-          <w:color w:val="FF0000"/>
           <w:sz w:val="28"/>
           <w:szCs w:val="28"/>
         </w:rPr>
@@ -2549,7 +2646,23 @@
           <w:sz w:val="28"/>
           <w:szCs w:val="28"/>
         </w:rPr>
-        <w:t xml:space="preserve">High-Level Design by </w:t>
+        <w:t>High-Level Design</w:t>
+      </w:r>
+      <w:r>
+        <w:rPr>
+          <w:rFonts w:ascii="Calibri" w:hAnsi="Calibri" w:cs="Calibri"/>
+          <w:sz w:val="28"/>
+          <w:szCs w:val="28"/>
+        </w:rPr>
+        <w:t xml:space="preserve"> (SRS, BRD, TFS)</w:t>
+      </w:r>
+      <w:r>
+        <w:rPr>
+          <w:rFonts w:ascii="Calibri" w:hAnsi="Calibri" w:cs="Calibri"/>
+          <w:sz w:val="28"/>
+          <w:szCs w:val="28"/>
+        </w:rPr>
+        <w:t xml:space="preserve"> by </w:t>
       </w:r>
       <w:r>
         <w:rPr>
@@ -2641,7 +2754,6 @@
         <w:jc w:val="both"/>
         <w:rPr>
           <w:rFonts w:ascii="Calibri" w:hAnsi="Calibri" w:cs="Calibri"/>
-          <w:color w:val="FF0000"/>
           <w:sz w:val="28"/>
           <w:szCs w:val="28"/>
         </w:rPr>
@@ -2649,7 +2761,6 @@
       <w:r>
         <w:rPr>
           <w:rFonts w:ascii="Calibri" w:hAnsi="Calibri" w:cs="Calibri"/>
-          <w:color w:val="FF0000"/>
           <w:sz w:val="28"/>
           <w:szCs w:val="28"/>
         </w:rPr>
@@ -2660,7 +2771,6 @@
           <w:rFonts w:ascii="Calibri" w:hAnsi="Calibri" w:cs="Calibri"/>
           <w:b/>
           <w:bCs/>
-          <w:color w:val="FF0000"/>
           <w:sz w:val="28"/>
           <w:szCs w:val="28"/>
         </w:rPr>
@@ -2669,7 +2779,6 @@
       <w:r>
         <w:rPr>
           <w:rFonts w:ascii="Calibri" w:hAnsi="Calibri" w:cs="Calibri"/>
-          <w:color w:val="FF0000"/>
           <w:sz w:val="28"/>
           <w:szCs w:val="28"/>
         </w:rPr>
@@ -4161,7 +4270,7 @@
 </file>
 
 <file path=word/endnotes.xml><?xml version="1.0" encoding="utf-8"?>
-<w:endnotes xmlns:wpc="http://schemas.microsoft.com/office/word/2010/wordprocessingCanvas" xmlns:cx="http://schemas.microsoft.com/office/drawing/2014/chartex" xmlns:cx1="http://schemas.microsoft.com/office/drawing/2015/9/8/chartex" xmlns:cx2="http://schemas.microsoft.com/office/drawing/2015/10/21/chartex" xmlns:cx3="http://schemas.microsoft.com/office/drawing/2016/5/9/chartex" xmlns:cx4="http://schemas.microsoft.com/office/drawing/2016/5/10/chartex" xmlns:cx5="http://schemas.microsoft.com/office/drawing/2016/5/11/chartex" xmlns:cx6="http://schemas.microsoft.com/office/drawing/2016/5/12/chartex" xmlns:cx7="http://schemas.microsoft.com/office/drawing/2016/5/13/chartex" xmlns:cx8="http://schemas.microsoft.com/office/drawing/2016/5/14/chartex" xmlns:mc="http://schemas.openxmlformats.org/markup-compatibility/2006" xmlns:aink="http://schemas.microsoft.com/office/drawing/2016/ink" xmlns:am3d="http://schemas.microsoft.com/office/drawing/2017/model3d" xmlns:o="urn:schemas-microsoft-com:office:office" xmlns:oel="http://schemas.microsoft.com/office/2019/extlst" xmlns:r="http://schemas.openxmlformats.org/officeDocument/2006/relationships" xmlns:m="http://schemas.openxmlformats.org/officeDocument/2006/math" xmlns:v="urn:schemas-microsoft-com:vml" xmlns:wp14="http://schemas.microsoft.com/office/word/2010/wordprocessingDrawing" xmlns:wp="http://schemas.openxmlformats.org/drawingml/2006/wordprocessingDrawing" xmlns:w10="urn:schemas-microsoft-com:office:word" xmlns:w="http://schemas.openxmlformats.org/wordprocessingml/2006/main" xmlns:w14="http://schemas.microsoft.com/office/word/2010/wordml" xmlns:w15="http://schemas.microsoft.com/office/word/2012/wordml" xmlns:w16cex="http://schemas.microsoft.com/office/word/2018/wordml/cex" xmlns:w16cid="http://schemas.microsoft.com/office/word/2016/wordml/cid" xmlns:w16="http://schemas.microsoft.com/office/word/2018/wordml" xmlns:w16sdtdh="http://schemas.microsoft.com/office/word/2020/wordml/sdtdatahash" xmlns:w16se="http://schemas.microsoft.com/office/word/2015/wordml/symex" xmlns:wpg="http://schemas.microsoft.com/office/word/2010/wordprocessingGroup" xmlns:wpi="http://schemas.microsoft.com/office/word/2010/wordprocessingInk" xmlns:wne="http://schemas.microsoft.com/office/word/2006/wordml" xmlns:wps="http://schemas.microsoft.com/office/word/2010/wordprocessingShape" mc:Ignorable="w14 w15 w16se w16cid w16 w16cex w16sdtdh wp14">
+<w:endnotes xmlns:wpc="http://schemas.microsoft.com/office/word/2010/wordprocessingCanvas" xmlns:cx="http://schemas.microsoft.com/office/drawing/2014/chartex" xmlns:cx1="http://schemas.microsoft.com/office/drawing/2015/9/8/chartex" xmlns:cx2="http://schemas.microsoft.com/office/drawing/2015/10/21/chartex" xmlns:cx3="http://schemas.microsoft.com/office/drawing/2016/5/9/chartex" xmlns:cx4="http://schemas.microsoft.com/office/drawing/2016/5/10/chartex" xmlns:cx5="http://schemas.microsoft.com/office/drawing/2016/5/11/chartex" xmlns:cx6="http://schemas.microsoft.com/office/drawing/2016/5/12/chartex" xmlns:cx7="http://schemas.microsoft.com/office/drawing/2016/5/13/chartex" xmlns:cx8="http://schemas.microsoft.com/office/drawing/2016/5/14/chartex" xmlns:mc="http://schemas.openxmlformats.org/markup-compatibility/2006" xmlns:aink="http://schemas.microsoft.com/office/drawing/2016/ink" xmlns:am3d="http://schemas.microsoft.com/office/drawing/2017/model3d" xmlns:o="urn:schemas-microsoft-com:office:office" xmlns:r="http://schemas.openxmlformats.org/officeDocument/2006/relationships" xmlns:m="http://schemas.openxmlformats.org/officeDocument/2006/math" xmlns:v="urn:schemas-microsoft-com:vml" xmlns:wp14="http://schemas.microsoft.com/office/word/2010/wordprocessingDrawing" xmlns:wp="http://schemas.openxmlformats.org/drawingml/2006/wordprocessingDrawing" xmlns:w10="urn:schemas-microsoft-com:office:word" xmlns:w="http://schemas.openxmlformats.org/wordprocessingml/2006/main" xmlns:w14="http://schemas.microsoft.com/office/word/2010/wordml" xmlns:w15="http://schemas.microsoft.com/office/word/2012/wordml" xmlns:w16cex="http://schemas.microsoft.com/office/word/2018/wordml/cex" xmlns:w16cid="http://schemas.microsoft.com/office/word/2016/wordml/cid" xmlns:w16="http://schemas.microsoft.com/office/word/2018/wordml" xmlns:w16sdtdh="http://schemas.microsoft.com/office/word/2020/wordml/sdtdatahash" xmlns:w16se="http://schemas.microsoft.com/office/word/2015/wordml/symex" xmlns:wpg="http://schemas.microsoft.com/office/word/2010/wordprocessingGroup" xmlns:wpi="http://schemas.microsoft.com/office/word/2010/wordprocessingInk" xmlns:wne="http://schemas.microsoft.com/office/word/2006/wordml" xmlns:wps="http://schemas.microsoft.com/office/word/2010/wordprocessingShape" mc:Ignorable="w14 w15 w16se w16cid w16 w16cex w16sdtdh wp14">
   <w:endnote w:type="separator" w:id="-1">
     <w:p>
       <w:pPr>
@@ -4186,7 +4295,7 @@
 </file>
 
 <file path=word/footer1.xml><?xml version="1.0" encoding="utf-8"?>
-<w:ftr xmlns:wpc="http://schemas.microsoft.com/office/word/2010/wordprocessingCanvas" xmlns:cx="http://schemas.microsoft.com/office/drawing/2014/chartex" xmlns:cx1="http://schemas.microsoft.com/office/drawing/2015/9/8/chartex" xmlns:cx2="http://schemas.microsoft.com/office/drawing/2015/10/21/chartex" xmlns:cx3="http://schemas.microsoft.com/office/drawing/2016/5/9/chartex" xmlns:cx4="http://schemas.microsoft.com/office/drawing/2016/5/10/chartex" xmlns:cx5="http://schemas.microsoft.com/office/drawing/2016/5/11/chartex" xmlns:cx6="http://schemas.microsoft.com/office/drawing/2016/5/12/chartex" xmlns:cx7="http://schemas.microsoft.com/office/drawing/2016/5/13/chartex" xmlns:cx8="http://schemas.microsoft.com/office/drawing/2016/5/14/chartex" xmlns:mc="http://schemas.openxmlformats.org/markup-compatibility/2006" xmlns:aink="http://schemas.microsoft.com/office/drawing/2016/ink" xmlns:am3d="http://schemas.microsoft.com/office/drawing/2017/model3d" xmlns:o="urn:schemas-microsoft-com:office:office" xmlns:oel="http://schemas.microsoft.com/office/2019/extlst" xmlns:r="http://schemas.openxmlformats.org/officeDocument/2006/relationships" xmlns:m="http://schemas.openxmlformats.org/officeDocument/2006/math" xmlns:v="urn:schemas-microsoft-com:vml" xmlns:wp14="http://schemas.microsoft.com/office/word/2010/wordprocessingDrawing" xmlns:wp="http://schemas.openxmlformats.org/drawingml/2006/wordprocessingDrawing" xmlns:w10="urn:schemas-microsoft-com:office:word" xmlns:w="http://schemas.openxmlformats.org/wordprocessingml/2006/main" xmlns:w14="http://schemas.microsoft.com/office/word/2010/wordml" xmlns:w15="http://schemas.microsoft.com/office/word/2012/wordml" xmlns:w16cex="http://schemas.microsoft.com/office/word/2018/wordml/cex" xmlns:w16cid="http://schemas.microsoft.com/office/word/2016/wordml/cid" xmlns:w16="http://schemas.microsoft.com/office/word/2018/wordml" xmlns:w16sdtdh="http://schemas.microsoft.com/office/word/2020/wordml/sdtdatahash" xmlns:w16se="http://schemas.microsoft.com/office/word/2015/wordml/symex" xmlns:wpg="http://schemas.microsoft.com/office/word/2010/wordprocessingGroup" xmlns:wpi="http://schemas.microsoft.com/office/word/2010/wordprocessingInk" xmlns:wne="http://schemas.microsoft.com/office/word/2006/wordml" xmlns:wps="http://schemas.microsoft.com/office/word/2010/wordprocessingShape" mc:Ignorable="w14 w15 w16se w16cid w16 w16cex w16sdtdh wp14">
+<w:ftr xmlns:wpc="http://schemas.microsoft.com/office/word/2010/wordprocessingCanvas" xmlns:cx="http://schemas.microsoft.com/office/drawing/2014/chartex" xmlns:cx1="http://schemas.microsoft.com/office/drawing/2015/9/8/chartex" xmlns:cx2="http://schemas.microsoft.com/office/drawing/2015/10/21/chartex" xmlns:cx3="http://schemas.microsoft.com/office/drawing/2016/5/9/chartex" xmlns:cx4="http://schemas.microsoft.com/office/drawing/2016/5/10/chartex" xmlns:cx5="http://schemas.microsoft.com/office/drawing/2016/5/11/chartex" xmlns:cx6="http://schemas.microsoft.com/office/drawing/2016/5/12/chartex" xmlns:cx7="http://schemas.microsoft.com/office/drawing/2016/5/13/chartex" xmlns:cx8="http://schemas.microsoft.com/office/drawing/2016/5/14/chartex" xmlns:mc="http://schemas.openxmlformats.org/markup-compatibility/2006" xmlns:aink="http://schemas.microsoft.com/office/drawing/2016/ink" xmlns:am3d="http://schemas.microsoft.com/office/drawing/2017/model3d" xmlns:o="urn:schemas-microsoft-com:office:office" xmlns:r="http://schemas.openxmlformats.org/officeDocument/2006/relationships" xmlns:m="http://schemas.openxmlformats.org/officeDocument/2006/math" xmlns:v="urn:schemas-microsoft-com:vml" xmlns:wp14="http://schemas.microsoft.com/office/word/2010/wordprocessingDrawing" xmlns:wp="http://schemas.openxmlformats.org/drawingml/2006/wordprocessingDrawing" xmlns:w10="urn:schemas-microsoft-com:office:word" xmlns:w="http://schemas.openxmlformats.org/wordprocessingml/2006/main" xmlns:w14="http://schemas.microsoft.com/office/word/2010/wordml" xmlns:w15="http://schemas.microsoft.com/office/word/2012/wordml" xmlns:w16cex="http://schemas.microsoft.com/office/word/2018/wordml/cex" xmlns:w16cid="http://schemas.microsoft.com/office/word/2016/wordml/cid" xmlns:w16="http://schemas.microsoft.com/office/word/2018/wordml" xmlns:w16sdtdh="http://schemas.microsoft.com/office/word/2020/wordml/sdtdatahash" xmlns:w16se="http://schemas.microsoft.com/office/word/2015/wordml/symex" xmlns:wpg="http://schemas.microsoft.com/office/word/2010/wordprocessingGroup" xmlns:wpi="http://schemas.microsoft.com/office/word/2010/wordprocessingInk" xmlns:wne="http://schemas.microsoft.com/office/word/2006/wordml" xmlns:wps="http://schemas.microsoft.com/office/word/2010/wordprocessingShape" mc:Ignorable="w14 w15 w16se w16cid w16 w16cex w16sdtdh wp14">
   <w:p>
     <w:pPr>
       <w:pStyle w:val="Footer"/>
@@ -4196,7 +4305,7 @@
 </file>
 
 <file path=word/footer2.xml><?xml version="1.0" encoding="utf-8"?>
-<w:ftr xmlns:wpc="http://schemas.microsoft.com/office/word/2010/wordprocessingCanvas" xmlns:cx="http://schemas.microsoft.com/office/drawing/2014/chartex" xmlns:cx1="http://schemas.microsoft.com/office/drawing/2015/9/8/chartex" xmlns:cx2="http://schemas.microsoft.com/office/drawing/2015/10/21/chartex" xmlns:cx3="http://schemas.microsoft.com/office/drawing/2016/5/9/chartex" xmlns:cx4="http://schemas.microsoft.com/office/drawing/2016/5/10/chartex" xmlns:cx5="http://schemas.microsoft.com/office/drawing/2016/5/11/chartex" xmlns:cx6="http://schemas.microsoft.com/office/drawing/2016/5/12/chartex" xmlns:cx7="http://schemas.microsoft.com/office/drawing/2016/5/13/chartex" xmlns:cx8="http://schemas.microsoft.com/office/drawing/2016/5/14/chartex" xmlns:mc="http://schemas.openxmlformats.org/markup-compatibility/2006" xmlns:aink="http://schemas.microsoft.com/office/drawing/2016/ink" xmlns:am3d="http://schemas.microsoft.com/office/drawing/2017/model3d" xmlns:o="urn:schemas-microsoft-com:office:office" xmlns:oel="http://schemas.microsoft.com/office/2019/extlst" xmlns:r="http://schemas.openxmlformats.org/officeDocument/2006/relationships" xmlns:m="http://schemas.openxmlformats.org/officeDocument/2006/math" xmlns:v="urn:schemas-microsoft-com:vml" xmlns:wp14="http://schemas.microsoft.com/office/word/2010/wordprocessingDrawing" xmlns:wp="http://schemas.openxmlformats.org/drawingml/2006/wordprocessingDrawing" xmlns:w10="urn:schemas-microsoft-com:office:word" xmlns:w="http://schemas.openxmlformats.org/wordprocessingml/2006/main" xmlns:w14="http://schemas.microsoft.com/office/word/2010/wordml" xmlns:w15="http://schemas.microsoft.com/office/word/2012/wordml" xmlns:w16cex="http://schemas.microsoft.com/office/word/2018/wordml/cex" xmlns:w16cid="http://schemas.microsoft.com/office/word/2016/wordml/cid" xmlns:w16="http://schemas.microsoft.com/office/word/2018/wordml" xmlns:w16sdtdh="http://schemas.microsoft.com/office/word/2020/wordml/sdtdatahash" xmlns:w16se="http://schemas.microsoft.com/office/word/2015/wordml/symex" xmlns:wpg="http://schemas.microsoft.com/office/word/2010/wordprocessingGroup" xmlns:wpi="http://schemas.microsoft.com/office/word/2010/wordprocessingInk" xmlns:wne="http://schemas.microsoft.com/office/word/2006/wordml" xmlns:wps="http://schemas.microsoft.com/office/word/2010/wordprocessingShape" mc:Ignorable="w14 w15 w16se w16cid w16 w16cex w16sdtdh wp14">
+<w:ftr xmlns:wpc="http://schemas.microsoft.com/office/word/2010/wordprocessingCanvas" xmlns:cx="http://schemas.microsoft.com/office/drawing/2014/chartex" xmlns:cx1="http://schemas.microsoft.com/office/drawing/2015/9/8/chartex" xmlns:cx2="http://schemas.microsoft.com/office/drawing/2015/10/21/chartex" xmlns:cx3="http://schemas.microsoft.com/office/drawing/2016/5/9/chartex" xmlns:cx4="http://schemas.microsoft.com/office/drawing/2016/5/10/chartex" xmlns:cx5="http://schemas.microsoft.com/office/drawing/2016/5/11/chartex" xmlns:cx6="http://schemas.microsoft.com/office/drawing/2016/5/12/chartex" xmlns:cx7="http://schemas.microsoft.com/office/drawing/2016/5/13/chartex" xmlns:cx8="http://schemas.microsoft.com/office/drawing/2016/5/14/chartex" xmlns:mc="http://schemas.openxmlformats.org/markup-compatibility/2006" xmlns:aink="http://schemas.microsoft.com/office/drawing/2016/ink" xmlns:am3d="http://schemas.microsoft.com/office/drawing/2017/model3d" xmlns:o="urn:schemas-microsoft-com:office:office" xmlns:r="http://schemas.openxmlformats.org/officeDocument/2006/relationships" xmlns:m="http://schemas.openxmlformats.org/officeDocument/2006/math" xmlns:v="urn:schemas-microsoft-com:vml" xmlns:wp14="http://schemas.microsoft.com/office/word/2010/wordprocessingDrawing" xmlns:wp="http://schemas.openxmlformats.org/drawingml/2006/wordprocessingDrawing" xmlns:w10="urn:schemas-microsoft-com:office:word" xmlns:w="http://schemas.openxmlformats.org/wordprocessingml/2006/main" xmlns:w14="http://schemas.microsoft.com/office/word/2010/wordml" xmlns:w15="http://schemas.microsoft.com/office/word/2012/wordml" xmlns:w16cex="http://schemas.microsoft.com/office/word/2018/wordml/cex" xmlns:w16cid="http://schemas.microsoft.com/office/word/2016/wordml/cid" xmlns:w16="http://schemas.microsoft.com/office/word/2018/wordml" xmlns:w16sdtdh="http://schemas.microsoft.com/office/word/2020/wordml/sdtdatahash" xmlns:w16se="http://schemas.microsoft.com/office/word/2015/wordml/symex" xmlns:wpg="http://schemas.microsoft.com/office/word/2010/wordprocessingGroup" xmlns:wpi="http://schemas.microsoft.com/office/word/2010/wordprocessingInk" xmlns:wne="http://schemas.microsoft.com/office/word/2006/wordml" xmlns:wps="http://schemas.microsoft.com/office/word/2010/wordprocessingShape" mc:Ignorable="w14 w15 w16se w16cid w16 w16cex w16sdtdh wp14">
   <w:p>
     <w:pPr>
       <w:pStyle w:val="Footer"/>
@@ -4206,7 +4315,7 @@
 </file>
 
 <file path=word/footer3.xml><?xml version="1.0" encoding="utf-8"?>
-<w:ftr xmlns:wpc="http://schemas.microsoft.com/office/word/2010/wordprocessingCanvas" xmlns:cx="http://schemas.microsoft.com/office/drawing/2014/chartex" xmlns:cx1="http://schemas.microsoft.com/office/drawing/2015/9/8/chartex" xmlns:cx2="http://schemas.microsoft.com/office/drawing/2015/10/21/chartex" xmlns:cx3="http://schemas.microsoft.com/office/drawing/2016/5/9/chartex" xmlns:cx4="http://schemas.microsoft.com/office/drawing/2016/5/10/chartex" xmlns:cx5="http://schemas.microsoft.com/office/drawing/2016/5/11/chartex" xmlns:cx6="http://schemas.microsoft.com/office/drawing/2016/5/12/chartex" xmlns:cx7="http://schemas.microsoft.com/office/drawing/2016/5/13/chartex" xmlns:cx8="http://schemas.microsoft.com/office/drawing/2016/5/14/chartex" xmlns:mc="http://schemas.openxmlformats.org/markup-compatibility/2006" xmlns:aink="http://schemas.microsoft.com/office/drawing/2016/ink" xmlns:am3d="http://schemas.microsoft.com/office/drawing/2017/model3d" xmlns:o="urn:schemas-microsoft-com:office:office" xmlns:oel="http://schemas.microsoft.com/office/2019/extlst" xmlns:r="http://schemas.openxmlformats.org/officeDocument/2006/relationships" xmlns:m="http://schemas.openxmlformats.org/officeDocument/2006/math" xmlns:v="urn:schemas-microsoft-com:vml" xmlns:wp14="http://schemas.microsoft.com/office/word/2010/wordprocessingDrawing" xmlns:wp="http://schemas.openxmlformats.org/drawingml/2006/wordprocessingDrawing" xmlns:w10="urn:schemas-microsoft-com:office:word" xmlns:w="http://schemas.openxmlformats.org/wordprocessingml/2006/main" xmlns:w14="http://schemas.microsoft.com/office/word/2010/wordml" xmlns:w15="http://schemas.microsoft.com/office/word/2012/wordml" xmlns:w16cex="http://schemas.microsoft.com/office/word/2018/wordml/cex" xmlns:w16cid="http://schemas.microsoft.com/office/word/2016/wordml/cid" xmlns:w16="http://schemas.microsoft.com/office/word/2018/wordml" xmlns:w16sdtdh="http://schemas.microsoft.com/office/word/2020/wordml/sdtdatahash" xmlns:w16se="http://schemas.microsoft.com/office/word/2015/wordml/symex" xmlns:wpg="http://schemas.microsoft.com/office/word/2010/wordprocessingGroup" xmlns:wpi="http://schemas.microsoft.com/office/word/2010/wordprocessingInk" xmlns:wne="http://schemas.microsoft.com/office/word/2006/wordml" xmlns:wps="http://schemas.microsoft.com/office/word/2010/wordprocessingShape" mc:Ignorable="w14 w15 w16se w16cid w16 w16cex w16sdtdh wp14">
+<w:ftr xmlns:wpc="http://schemas.microsoft.com/office/word/2010/wordprocessingCanvas" xmlns:cx="http://schemas.microsoft.com/office/drawing/2014/chartex" xmlns:cx1="http://schemas.microsoft.com/office/drawing/2015/9/8/chartex" xmlns:cx2="http://schemas.microsoft.com/office/drawing/2015/10/21/chartex" xmlns:cx3="http://schemas.microsoft.com/office/drawing/2016/5/9/chartex" xmlns:cx4="http://schemas.microsoft.com/office/drawing/2016/5/10/chartex" xmlns:cx5="http://schemas.microsoft.com/office/drawing/2016/5/11/chartex" xmlns:cx6="http://schemas.microsoft.com/office/drawing/2016/5/12/chartex" xmlns:cx7="http://schemas.microsoft.com/office/drawing/2016/5/13/chartex" xmlns:cx8="http://schemas.microsoft.com/office/drawing/2016/5/14/chartex" xmlns:mc="http://schemas.openxmlformats.org/markup-compatibility/2006" xmlns:aink="http://schemas.microsoft.com/office/drawing/2016/ink" xmlns:am3d="http://schemas.microsoft.com/office/drawing/2017/model3d" xmlns:o="urn:schemas-microsoft-com:office:office" xmlns:r="http://schemas.openxmlformats.org/officeDocument/2006/relationships" xmlns:m="http://schemas.openxmlformats.org/officeDocument/2006/math" xmlns:v="urn:schemas-microsoft-com:vml" xmlns:wp14="http://schemas.microsoft.com/office/word/2010/wordprocessingDrawing" xmlns:wp="http://schemas.openxmlformats.org/drawingml/2006/wordprocessingDrawing" xmlns:w10="urn:schemas-microsoft-com:office:word" xmlns:w="http://schemas.openxmlformats.org/wordprocessingml/2006/main" xmlns:w14="http://schemas.microsoft.com/office/word/2010/wordml" xmlns:w15="http://schemas.microsoft.com/office/word/2012/wordml" xmlns:w16cex="http://schemas.microsoft.com/office/word/2018/wordml/cex" xmlns:w16cid="http://schemas.microsoft.com/office/word/2016/wordml/cid" xmlns:w16="http://schemas.microsoft.com/office/word/2018/wordml" xmlns:w16sdtdh="http://schemas.microsoft.com/office/word/2020/wordml/sdtdatahash" xmlns:w16se="http://schemas.microsoft.com/office/word/2015/wordml/symex" xmlns:wpg="http://schemas.microsoft.com/office/word/2010/wordprocessingGroup" xmlns:wpi="http://schemas.microsoft.com/office/word/2010/wordprocessingInk" xmlns:wne="http://schemas.microsoft.com/office/word/2006/wordml" xmlns:wps="http://schemas.microsoft.com/office/word/2010/wordprocessingShape" mc:Ignorable="w14 w15 w16se w16cid w16 w16cex w16sdtdh wp14">
   <w:p>
     <w:pPr>
       <w:pStyle w:val="Footer"/>
@@ -4216,7 +4325,7 @@
 </file>
 
 <file path=word/footnotes.xml><?xml version="1.0" encoding="utf-8"?>
-<w:footnotes xmlns:wpc="http://schemas.microsoft.com/office/word/2010/wordprocessingCanvas" xmlns:cx="http://schemas.microsoft.com/office/drawing/2014/chartex" xmlns:cx1="http://schemas.microsoft.com/office/drawing/2015/9/8/chartex" xmlns:cx2="http://schemas.microsoft.com/office/drawing/2015/10/21/chartex" xmlns:cx3="http://schemas.microsoft.com/office/drawing/2016/5/9/chartex" xmlns:cx4="http://schemas.microsoft.com/office/drawing/2016/5/10/chartex" xmlns:cx5="http://schemas.microsoft.com/office/drawing/2016/5/11/chartex" xmlns:cx6="http://schemas.microsoft.com/office/drawing/2016/5/12/chartex" xmlns:cx7="http://schemas.microsoft.com/office/drawing/2016/5/13/chartex" xmlns:cx8="http://schemas.microsoft.com/office/drawing/2016/5/14/chartex" xmlns:mc="http://schemas.openxmlformats.org/markup-compatibility/2006" xmlns:aink="http://schemas.microsoft.com/office/drawing/2016/ink" xmlns:am3d="http://schemas.microsoft.com/office/drawing/2017/model3d" xmlns:o="urn:schemas-microsoft-com:office:office" xmlns:oel="http://schemas.microsoft.com/office/2019/extlst" xmlns:r="http://schemas.openxmlformats.org/officeDocument/2006/relationships" xmlns:m="http://schemas.openxmlformats.org/officeDocument/2006/math" xmlns:v="urn:schemas-microsoft-com:vml" xmlns:wp14="http://schemas.microsoft.com/office/word/2010/wordprocessingDrawing" xmlns:wp="http://schemas.openxmlformats.org/drawingml/2006/wordprocessingDrawing" xmlns:w10="urn:schemas-microsoft-com:office:word" xmlns:w="http://schemas.openxmlformats.org/wordprocessingml/2006/main" xmlns:w14="http://schemas.microsoft.com/office/word/2010/wordml" xmlns:w15="http://schemas.microsoft.com/office/word/2012/wordml" xmlns:w16cex="http://schemas.microsoft.com/office/word/2018/wordml/cex" xmlns:w16cid="http://schemas.microsoft.com/office/word/2016/wordml/cid" xmlns:w16="http://schemas.microsoft.com/office/word/2018/wordml" xmlns:w16sdtdh="http://schemas.microsoft.com/office/word/2020/wordml/sdtdatahash" xmlns:w16se="http://schemas.microsoft.com/office/word/2015/wordml/symex" xmlns:wpg="http://schemas.microsoft.com/office/word/2010/wordprocessingGroup" xmlns:wpi="http://schemas.microsoft.com/office/word/2010/wordprocessingInk" xmlns:wne="http://schemas.microsoft.com/office/word/2006/wordml" xmlns:wps="http://schemas.microsoft.com/office/word/2010/wordprocessingShape" mc:Ignorable="w14 w15 w16se w16cid w16 w16cex w16sdtdh wp14">
+<w:footnotes xmlns:wpc="http://schemas.microsoft.com/office/word/2010/wordprocessingCanvas" xmlns:cx="http://schemas.microsoft.com/office/drawing/2014/chartex" xmlns:cx1="http://schemas.microsoft.com/office/drawing/2015/9/8/chartex" xmlns:cx2="http://schemas.microsoft.com/office/drawing/2015/10/21/chartex" xmlns:cx3="http://schemas.microsoft.com/office/drawing/2016/5/9/chartex" xmlns:cx4="http://schemas.microsoft.com/office/drawing/2016/5/10/chartex" xmlns:cx5="http://schemas.microsoft.com/office/drawing/2016/5/11/chartex" xmlns:cx6="http://schemas.microsoft.com/office/drawing/2016/5/12/chartex" xmlns:cx7="http://schemas.microsoft.com/office/drawing/2016/5/13/chartex" xmlns:cx8="http://schemas.microsoft.com/office/drawing/2016/5/14/chartex" xmlns:mc="http://schemas.openxmlformats.org/markup-compatibility/2006" xmlns:aink="http://schemas.microsoft.com/office/drawing/2016/ink" xmlns:am3d="http://schemas.microsoft.com/office/drawing/2017/model3d" xmlns:o="urn:schemas-microsoft-com:office:office" xmlns:r="http://schemas.openxmlformats.org/officeDocument/2006/relationships" xmlns:m="http://schemas.openxmlformats.org/officeDocument/2006/math" xmlns:v="urn:schemas-microsoft-com:vml" xmlns:wp14="http://schemas.microsoft.com/office/word/2010/wordprocessingDrawing" xmlns:wp="http://schemas.openxmlformats.org/drawingml/2006/wordprocessingDrawing" xmlns:w10="urn:schemas-microsoft-com:office:word" xmlns:w="http://schemas.openxmlformats.org/wordprocessingml/2006/main" xmlns:w14="http://schemas.microsoft.com/office/word/2010/wordml" xmlns:w15="http://schemas.microsoft.com/office/word/2012/wordml" xmlns:w16cex="http://schemas.microsoft.com/office/word/2018/wordml/cex" xmlns:w16cid="http://schemas.microsoft.com/office/word/2016/wordml/cid" xmlns:w16="http://schemas.microsoft.com/office/word/2018/wordml" xmlns:w16sdtdh="http://schemas.microsoft.com/office/word/2020/wordml/sdtdatahash" xmlns:w16se="http://schemas.microsoft.com/office/word/2015/wordml/symex" xmlns:wpg="http://schemas.microsoft.com/office/word/2010/wordprocessingGroup" xmlns:wpi="http://schemas.microsoft.com/office/word/2010/wordprocessingInk" xmlns:wne="http://schemas.microsoft.com/office/word/2006/wordml" xmlns:wps="http://schemas.microsoft.com/office/word/2010/wordprocessingShape" mc:Ignorable="w14 w15 w16se w16cid w16 w16cex w16sdtdh wp14">
   <w:footnote w:type="separator" w:id="-1">
     <w:p>
       <w:pPr>
@@ -4241,7 +4350,7 @@
 </file>
 
 <file path=word/header1.xml><?xml version="1.0" encoding="utf-8"?>
-<w:hdr xmlns:wpc="http://schemas.microsoft.com/office/word/2010/wordprocessingCanvas" xmlns:cx="http://schemas.microsoft.com/office/drawing/2014/chartex" xmlns:cx1="http://schemas.microsoft.com/office/drawing/2015/9/8/chartex" xmlns:cx2="http://schemas.microsoft.com/office/drawing/2015/10/21/chartex" xmlns:cx3="http://schemas.microsoft.com/office/drawing/2016/5/9/chartex" xmlns:cx4="http://schemas.microsoft.com/office/drawing/2016/5/10/chartex" xmlns:cx5="http://schemas.microsoft.com/office/drawing/2016/5/11/chartex" xmlns:cx6="http://schemas.microsoft.com/office/drawing/2016/5/12/chartex" xmlns:cx7="http://schemas.microsoft.com/office/drawing/2016/5/13/chartex" xmlns:cx8="http://schemas.microsoft.com/office/drawing/2016/5/14/chartex" xmlns:mc="http://schemas.openxmlformats.org/markup-compatibility/2006" xmlns:aink="http://schemas.microsoft.com/office/drawing/2016/ink" xmlns:am3d="http://schemas.microsoft.com/office/drawing/2017/model3d" xmlns:o="urn:schemas-microsoft-com:office:office" xmlns:oel="http://schemas.microsoft.com/office/2019/extlst" xmlns:r="http://schemas.openxmlformats.org/officeDocument/2006/relationships" xmlns:m="http://schemas.openxmlformats.org/officeDocument/2006/math" xmlns:v="urn:schemas-microsoft-com:vml" xmlns:wp14="http://schemas.microsoft.com/office/word/2010/wordprocessingDrawing" xmlns:wp="http://schemas.openxmlformats.org/drawingml/2006/wordprocessingDrawing" xmlns:w10="urn:schemas-microsoft-com:office:word" xmlns:w="http://schemas.openxmlformats.org/wordprocessingml/2006/main" xmlns:w14="http://schemas.microsoft.com/office/word/2010/wordml" xmlns:w15="http://schemas.microsoft.com/office/word/2012/wordml" xmlns:w16cex="http://schemas.microsoft.com/office/word/2018/wordml/cex" xmlns:w16cid="http://schemas.microsoft.com/office/word/2016/wordml/cid" xmlns:w16="http://schemas.microsoft.com/office/word/2018/wordml" xmlns:w16sdtdh="http://schemas.microsoft.com/office/word/2020/wordml/sdtdatahash" xmlns:w16se="http://schemas.microsoft.com/office/word/2015/wordml/symex" xmlns:wpg="http://schemas.microsoft.com/office/word/2010/wordprocessingGroup" xmlns:wpi="http://schemas.microsoft.com/office/word/2010/wordprocessingInk" xmlns:wne="http://schemas.microsoft.com/office/word/2006/wordml" xmlns:wps="http://schemas.microsoft.com/office/word/2010/wordprocessingShape" mc:Ignorable="w14 w15 w16se w16cid w16 w16cex w16sdtdh wp14">
+<w:hdr xmlns:wpc="http://schemas.microsoft.com/office/word/2010/wordprocessingCanvas" xmlns:cx="http://schemas.microsoft.com/office/drawing/2014/chartex" xmlns:cx1="http://schemas.microsoft.com/office/drawing/2015/9/8/chartex" xmlns:cx2="http://schemas.microsoft.com/office/drawing/2015/10/21/chartex" xmlns:cx3="http://schemas.microsoft.com/office/drawing/2016/5/9/chartex" xmlns:cx4="http://schemas.microsoft.com/office/drawing/2016/5/10/chartex" xmlns:cx5="http://schemas.microsoft.com/office/drawing/2016/5/11/chartex" xmlns:cx6="http://schemas.microsoft.com/office/drawing/2016/5/12/chartex" xmlns:cx7="http://schemas.microsoft.com/office/drawing/2016/5/13/chartex" xmlns:cx8="http://schemas.microsoft.com/office/drawing/2016/5/14/chartex" xmlns:mc="http://schemas.openxmlformats.org/markup-compatibility/2006" xmlns:aink="http://schemas.microsoft.com/office/drawing/2016/ink" xmlns:am3d="http://schemas.microsoft.com/office/drawing/2017/model3d" xmlns:o="urn:schemas-microsoft-com:office:office" xmlns:r="http://schemas.openxmlformats.org/officeDocument/2006/relationships" xmlns:m="http://schemas.openxmlformats.org/officeDocument/2006/math" xmlns:v="urn:schemas-microsoft-com:vml" xmlns:wp14="http://schemas.microsoft.com/office/word/2010/wordprocessingDrawing" xmlns:wp="http://schemas.openxmlformats.org/drawingml/2006/wordprocessingDrawing" xmlns:w10="urn:schemas-microsoft-com:office:word" xmlns:w="http://schemas.openxmlformats.org/wordprocessingml/2006/main" xmlns:w14="http://schemas.microsoft.com/office/word/2010/wordml" xmlns:w15="http://schemas.microsoft.com/office/word/2012/wordml" xmlns:w16cex="http://schemas.microsoft.com/office/word/2018/wordml/cex" xmlns:w16cid="http://schemas.microsoft.com/office/word/2016/wordml/cid" xmlns:w16="http://schemas.microsoft.com/office/word/2018/wordml" xmlns:w16sdtdh="http://schemas.microsoft.com/office/word/2020/wordml/sdtdatahash" xmlns:w16se="http://schemas.microsoft.com/office/word/2015/wordml/symex" xmlns:wpg="http://schemas.microsoft.com/office/word/2010/wordprocessingGroup" xmlns:wpi="http://schemas.microsoft.com/office/word/2010/wordprocessingInk" xmlns:wne="http://schemas.microsoft.com/office/word/2006/wordml" xmlns:wps="http://schemas.microsoft.com/office/word/2010/wordprocessingShape" mc:Ignorable="w14 w15 w16se w16cid w16 w16cex w16sdtdh wp14">
   <w:p>
     <w:pPr>
       <w:pStyle w:val="Header"/>
@@ -4270,7 +4379,7 @@
           <v:path o:extrusionok="f" gradientshapeok="t" o:connecttype="rect"/>
           <o:lock v:ext="edit" aspectratio="t"/>
         </v:shapetype>
-        <v:shape id="WordPictureWatermark264807344" o:spid="_x0000_s1026" type="#_x0000_t75" style="position:absolute;margin-left:0;margin-top:0;width:642.95pt;height:909.45pt;z-index:-251657216;mso-position-horizontal:center;mso-position-horizontal-relative:margin;mso-position-vertical:center;mso-position-vertical-relative:margin" o:allowincell="f">
+        <v:shape id="WordPictureWatermark264807344" o:spid="_x0000_s2050" type="#_x0000_t75" style="position:absolute;margin-left:0;margin-top:0;width:642.95pt;height:909.45pt;z-index:-251657216;mso-position-horizontal:center;mso-position-horizontal-relative:margin;mso-position-vertical:center;mso-position-vertical-relative:margin" o:allowincell="f">
           <v:imagedata r:id="rId1" o:title="AKG Form"/>
           <w10:wrap anchorx="margin" anchory="margin"/>
         </v:shape>
@@ -4281,7 +4390,7 @@
 </file>
 
 <file path=word/header2.xml><?xml version="1.0" encoding="utf-8"?>
-<w:hdr xmlns:wpc="http://schemas.microsoft.com/office/word/2010/wordprocessingCanvas" xmlns:cx="http://schemas.microsoft.com/office/drawing/2014/chartex" xmlns:cx1="http://schemas.microsoft.com/office/drawing/2015/9/8/chartex" xmlns:cx2="http://schemas.microsoft.com/office/drawing/2015/10/21/chartex" xmlns:cx3="http://schemas.microsoft.com/office/drawing/2016/5/9/chartex" xmlns:cx4="http://schemas.microsoft.com/office/drawing/2016/5/10/chartex" xmlns:cx5="http://schemas.microsoft.com/office/drawing/2016/5/11/chartex" xmlns:cx6="http://schemas.microsoft.com/office/drawing/2016/5/12/chartex" xmlns:cx7="http://schemas.microsoft.com/office/drawing/2016/5/13/chartex" xmlns:cx8="http://schemas.microsoft.com/office/drawing/2016/5/14/chartex" xmlns:mc="http://schemas.openxmlformats.org/markup-compatibility/2006" xmlns:aink="http://schemas.microsoft.com/office/drawing/2016/ink" xmlns:am3d="http://schemas.microsoft.com/office/drawing/2017/model3d" xmlns:o="urn:schemas-microsoft-com:office:office" xmlns:oel="http://schemas.microsoft.com/office/2019/extlst" xmlns:r="http://schemas.openxmlformats.org/officeDocument/2006/relationships" xmlns:m="http://schemas.openxmlformats.org/officeDocument/2006/math" xmlns:v="urn:schemas-microsoft-com:vml" xmlns:wp14="http://schemas.microsoft.com/office/word/2010/wordprocessingDrawing" xmlns:wp="http://schemas.openxmlformats.org/drawingml/2006/wordprocessingDrawing" xmlns:w10="urn:schemas-microsoft-com:office:word" xmlns:w="http://schemas.openxmlformats.org/wordprocessingml/2006/main" xmlns:w14="http://schemas.microsoft.com/office/word/2010/wordml" xmlns:w15="http://schemas.microsoft.com/office/word/2012/wordml" xmlns:w16cex="http://schemas.microsoft.com/office/word/2018/wordml/cex" xmlns:w16cid="http://schemas.microsoft.com/office/word/2016/wordml/cid" xmlns:w16="http://schemas.microsoft.com/office/word/2018/wordml" xmlns:w16sdtdh="http://schemas.microsoft.com/office/word/2020/wordml/sdtdatahash" xmlns:w16se="http://schemas.microsoft.com/office/word/2015/wordml/symex" xmlns:wpg="http://schemas.microsoft.com/office/word/2010/wordprocessingGroup" xmlns:wpi="http://schemas.microsoft.com/office/word/2010/wordprocessingInk" xmlns:wne="http://schemas.microsoft.com/office/word/2006/wordml" xmlns:wps="http://schemas.microsoft.com/office/word/2010/wordprocessingShape" mc:Ignorable="w14 w15 w16se w16cid w16 w16cex w16sdtdh wp14">
+<w:hdr xmlns:wpc="http://schemas.microsoft.com/office/word/2010/wordprocessingCanvas" xmlns:cx="http://schemas.microsoft.com/office/drawing/2014/chartex" xmlns:cx1="http://schemas.microsoft.com/office/drawing/2015/9/8/chartex" xmlns:cx2="http://schemas.microsoft.com/office/drawing/2015/10/21/chartex" xmlns:cx3="http://schemas.microsoft.com/office/drawing/2016/5/9/chartex" xmlns:cx4="http://schemas.microsoft.com/office/drawing/2016/5/10/chartex" xmlns:cx5="http://schemas.microsoft.com/office/drawing/2016/5/11/chartex" xmlns:cx6="http://schemas.microsoft.com/office/drawing/2016/5/12/chartex" xmlns:cx7="http://schemas.microsoft.com/office/drawing/2016/5/13/chartex" xmlns:cx8="http://schemas.microsoft.com/office/drawing/2016/5/14/chartex" xmlns:mc="http://schemas.openxmlformats.org/markup-compatibility/2006" xmlns:aink="http://schemas.microsoft.com/office/drawing/2016/ink" xmlns:am3d="http://schemas.microsoft.com/office/drawing/2017/model3d" xmlns:o="urn:schemas-microsoft-com:office:office" xmlns:r="http://schemas.openxmlformats.org/officeDocument/2006/relationships" xmlns:m="http://schemas.openxmlformats.org/officeDocument/2006/math" xmlns:v="urn:schemas-microsoft-com:vml" xmlns:wp14="http://schemas.microsoft.com/office/word/2010/wordprocessingDrawing" xmlns:wp="http://schemas.openxmlformats.org/drawingml/2006/wordprocessingDrawing" xmlns:w10="urn:schemas-microsoft-com:office:word" xmlns:w="http://schemas.openxmlformats.org/wordprocessingml/2006/main" xmlns:w14="http://schemas.microsoft.com/office/word/2010/wordml" xmlns:w15="http://schemas.microsoft.com/office/word/2012/wordml" xmlns:w16cex="http://schemas.microsoft.com/office/word/2018/wordml/cex" xmlns:w16cid="http://schemas.microsoft.com/office/word/2016/wordml/cid" xmlns:w16="http://schemas.microsoft.com/office/word/2018/wordml" xmlns:w16sdtdh="http://schemas.microsoft.com/office/word/2020/wordml/sdtdatahash" xmlns:w16se="http://schemas.microsoft.com/office/word/2015/wordml/symex" xmlns:wpg="http://schemas.microsoft.com/office/word/2010/wordprocessingGroup" xmlns:wpi="http://schemas.microsoft.com/office/word/2010/wordprocessingInk" xmlns:wne="http://schemas.microsoft.com/office/word/2006/wordml" xmlns:wps="http://schemas.microsoft.com/office/word/2010/wordprocessingShape" mc:Ignorable="w14 w15 w16se w16cid w16 w16cex w16sdtdh wp14">
   <w:tbl>
     <w:tblPr>
       <w:tblStyle w:val="TableGrid"/>
@@ -4503,7 +4612,7 @@
           <v:path o:extrusionok="f" gradientshapeok="t" o:connecttype="rect"/>
           <o:lock v:ext="edit" aspectratio="t"/>
         </v:shapetype>
-        <v:shape id="WordPictureWatermark264807345" o:spid="_x0000_s1027" type="#_x0000_t75" style="position:absolute;margin-left:0;margin-top:0;width:642.95pt;height:909.45pt;z-index:-251656192;mso-position-horizontal:center;mso-position-horizontal-relative:margin;mso-position-vertical:center;mso-position-vertical-relative:margin" o:allowincell="f">
+        <v:shape id="WordPictureWatermark264807345" o:spid="_x0000_s2051" type="#_x0000_t75" style="position:absolute;margin-left:0;margin-top:0;width:642.95pt;height:909.45pt;z-index:-251656192;mso-position-horizontal:center;mso-position-horizontal-relative:margin;mso-position-vertical:center;mso-position-vertical-relative:margin" o:allowincell="f">
           <v:imagedata r:id="rId2" o:title="AKG Form"/>
           <w10:wrap anchorx="margin" anchory="margin"/>
         </v:shape>
@@ -4514,7 +4623,7 @@
 </file>
 
 <file path=word/header3.xml><?xml version="1.0" encoding="utf-8"?>
-<w:hdr xmlns:wpc="http://schemas.microsoft.com/office/word/2010/wordprocessingCanvas" xmlns:cx="http://schemas.microsoft.com/office/drawing/2014/chartex" xmlns:cx1="http://schemas.microsoft.com/office/drawing/2015/9/8/chartex" xmlns:cx2="http://schemas.microsoft.com/office/drawing/2015/10/21/chartex" xmlns:cx3="http://schemas.microsoft.com/office/drawing/2016/5/9/chartex" xmlns:cx4="http://schemas.microsoft.com/office/drawing/2016/5/10/chartex" xmlns:cx5="http://schemas.microsoft.com/office/drawing/2016/5/11/chartex" xmlns:cx6="http://schemas.microsoft.com/office/drawing/2016/5/12/chartex" xmlns:cx7="http://schemas.microsoft.com/office/drawing/2016/5/13/chartex" xmlns:cx8="http://schemas.microsoft.com/office/drawing/2016/5/14/chartex" xmlns:mc="http://schemas.openxmlformats.org/markup-compatibility/2006" xmlns:aink="http://schemas.microsoft.com/office/drawing/2016/ink" xmlns:am3d="http://schemas.microsoft.com/office/drawing/2017/model3d" xmlns:o="urn:schemas-microsoft-com:office:office" xmlns:oel="http://schemas.microsoft.com/office/2019/extlst" xmlns:r="http://schemas.openxmlformats.org/officeDocument/2006/relationships" xmlns:m="http://schemas.openxmlformats.org/officeDocument/2006/math" xmlns:v="urn:schemas-microsoft-com:vml" xmlns:wp14="http://schemas.microsoft.com/office/word/2010/wordprocessingDrawing" xmlns:wp="http://schemas.openxmlformats.org/drawingml/2006/wordprocessingDrawing" xmlns:w10="urn:schemas-microsoft-com:office:word" xmlns:w="http://schemas.openxmlformats.org/wordprocessingml/2006/main" xmlns:w14="http://schemas.microsoft.com/office/word/2010/wordml" xmlns:w15="http://schemas.microsoft.com/office/word/2012/wordml" xmlns:w16cex="http://schemas.microsoft.com/office/word/2018/wordml/cex" xmlns:w16cid="http://schemas.microsoft.com/office/word/2016/wordml/cid" xmlns:w16="http://schemas.microsoft.com/office/word/2018/wordml" xmlns:w16sdtdh="http://schemas.microsoft.com/office/word/2020/wordml/sdtdatahash" xmlns:w16se="http://schemas.microsoft.com/office/word/2015/wordml/symex" xmlns:wpg="http://schemas.microsoft.com/office/word/2010/wordprocessingGroup" xmlns:wpi="http://schemas.microsoft.com/office/word/2010/wordprocessingInk" xmlns:wne="http://schemas.microsoft.com/office/word/2006/wordml" xmlns:wps="http://schemas.microsoft.com/office/word/2010/wordprocessingShape" mc:Ignorable="w14 w15 w16se w16cid w16 w16cex w16sdtdh wp14">
+<w:hdr xmlns:wpc="http://schemas.microsoft.com/office/word/2010/wordprocessingCanvas" xmlns:cx="http://schemas.microsoft.com/office/drawing/2014/chartex" xmlns:cx1="http://schemas.microsoft.com/office/drawing/2015/9/8/chartex" xmlns:cx2="http://schemas.microsoft.com/office/drawing/2015/10/21/chartex" xmlns:cx3="http://schemas.microsoft.com/office/drawing/2016/5/9/chartex" xmlns:cx4="http://schemas.microsoft.com/office/drawing/2016/5/10/chartex" xmlns:cx5="http://schemas.microsoft.com/office/drawing/2016/5/11/chartex" xmlns:cx6="http://schemas.microsoft.com/office/drawing/2016/5/12/chartex" xmlns:cx7="http://schemas.microsoft.com/office/drawing/2016/5/13/chartex" xmlns:cx8="http://schemas.microsoft.com/office/drawing/2016/5/14/chartex" xmlns:mc="http://schemas.openxmlformats.org/markup-compatibility/2006" xmlns:aink="http://schemas.microsoft.com/office/drawing/2016/ink" xmlns:am3d="http://schemas.microsoft.com/office/drawing/2017/model3d" xmlns:o="urn:schemas-microsoft-com:office:office" xmlns:r="http://schemas.openxmlformats.org/officeDocument/2006/relationships" xmlns:m="http://schemas.openxmlformats.org/officeDocument/2006/math" xmlns:v="urn:schemas-microsoft-com:vml" xmlns:wp14="http://schemas.microsoft.com/office/word/2010/wordprocessingDrawing" xmlns:wp="http://schemas.openxmlformats.org/drawingml/2006/wordprocessingDrawing" xmlns:w10="urn:schemas-microsoft-com:office:word" xmlns:w="http://schemas.openxmlformats.org/wordprocessingml/2006/main" xmlns:w14="http://schemas.microsoft.com/office/word/2010/wordml" xmlns:w15="http://schemas.microsoft.com/office/word/2012/wordml" xmlns:w16cex="http://schemas.microsoft.com/office/word/2018/wordml/cex" xmlns:w16cid="http://schemas.microsoft.com/office/word/2016/wordml/cid" xmlns:w16="http://schemas.microsoft.com/office/word/2018/wordml" xmlns:w16sdtdh="http://schemas.microsoft.com/office/word/2020/wordml/sdtdatahash" xmlns:w16se="http://schemas.microsoft.com/office/word/2015/wordml/symex" xmlns:wpg="http://schemas.microsoft.com/office/word/2010/wordprocessingGroup" xmlns:wpi="http://schemas.microsoft.com/office/word/2010/wordprocessingInk" xmlns:wne="http://schemas.microsoft.com/office/word/2006/wordml" xmlns:wps="http://schemas.microsoft.com/office/word/2010/wordprocessingShape" mc:Ignorable="w14 w15 w16se w16cid w16 w16cex w16sdtdh wp14">
   <w:p>
     <w:pPr>
       <w:pStyle w:val="Header"/>
@@ -4543,7 +4652,7 @@
           <v:path o:extrusionok="f" gradientshapeok="t" o:connecttype="rect"/>
           <o:lock v:ext="edit" aspectratio="t"/>
         </v:shapetype>
-        <v:shape id="WordPictureWatermark264807343" o:spid="_x0000_s1025" type="#_x0000_t75" style="position:absolute;margin-left:0;margin-top:0;width:642.95pt;height:909.45pt;z-index:-251658240;mso-position-horizontal:center;mso-position-horizontal-relative:margin;mso-position-vertical:center;mso-position-vertical-relative:margin" o:allowincell="f">
+        <v:shape id="WordPictureWatermark264807343" o:spid="_x0000_s2049" type="#_x0000_t75" style="position:absolute;margin-left:0;margin-top:0;width:642.95pt;height:909.45pt;z-index:-251658240;mso-position-horizontal:center;mso-position-horizontal-relative:margin;mso-position-vertical:center;mso-position-vertical-relative:margin" o:allowincell="f">
           <v:imagedata r:id="rId1" o:title="AKG Form"/>
           <w10:wrap anchorx="margin" anchory="margin"/>
         </v:shape>
@@ -4554,7 +4663,7 @@
 </file>
 
 <file path=word/numbering.xml><?xml version="1.0" encoding="utf-8"?>
-<w:numbering xmlns:wpc="http://schemas.microsoft.com/office/word/2010/wordprocessingCanvas" xmlns:cx="http://schemas.microsoft.com/office/drawing/2014/chartex" xmlns:cx1="http://schemas.microsoft.com/office/drawing/2015/9/8/chartex" xmlns:cx2="http://schemas.microsoft.com/office/drawing/2015/10/21/chartex" xmlns:cx3="http://schemas.microsoft.com/office/drawing/2016/5/9/chartex" xmlns:cx4="http://schemas.microsoft.com/office/drawing/2016/5/10/chartex" xmlns:cx5="http://schemas.microsoft.com/office/drawing/2016/5/11/chartex" xmlns:cx6="http://schemas.microsoft.com/office/drawing/2016/5/12/chartex" xmlns:cx7="http://schemas.microsoft.com/office/drawing/2016/5/13/chartex" xmlns:cx8="http://schemas.microsoft.com/office/drawing/2016/5/14/chartex" xmlns:mc="http://schemas.openxmlformats.org/markup-compatibility/2006" xmlns:aink="http://schemas.microsoft.com/office/drawing/2016/ink" xmlns:am3d="http://schemas.microsoft.com/office/drawing/2017/model3d" xmlns:o="urn:schemas-microsoft-com:office:office" xmlns:oel="http://schemas.microsoft.com/office/2019/extlst" xmlns:r="http://schemas.openxmlformats.org/officeDocument/2006/relationships" xmlns:m="http://schemas.openxmlformats.org/officeDocument/2006/math" xmlns:v="urn:schemas-microsoft-com:vml" xmlns:wp14="http://schemas.microsoft.com/office/word/2010/wordprocessingDrawing" xmlns:wp="http://schemas.openxmlformats.org/drawingml/2006/wordprocessingDrawing" xmlns:w10="urn:schemas-microsoft-com:office:word" xmlns:w="http://schemas.openxmlformats.org/wordprocessingml/2006/main" xmlns:w14="http://schemas.microsoft.com/office/word/2010/wordml" xmlns:w15="http://schemas.microsoft.com/office/word/2012/wordml" xmlns:w16cex="http://schemas.microsoft.com/office/word/2018/wordml/cex" xmlns:w16cid="http://schemas.microsoft.com/office/word/2016/wordml/cid" xmlns:w16="http://schemas.microsoft.com/office/word/2018/wordml" xmlns:w16sdtdh="http://schemas.microsoft.com/office/word/2020/wordml/sdtdatahash" xmlns:w16se="http://schemas.microsoft.com/office/word/2015/wordml/symex" xmlns:wpg="http://schemas.microsoft.com/office/word/2010/wordprocessingGroup" xmlns:wpi="http://schemas.microsoft.com/office/word/2010/wordprocessingInk" xmlns:wne="http://schemas.microsoft.com/office/word/2006/wordml" xmlns:wps="http://schemas.microsoft.com/office/word/2010/wordprocessingShape" mc:Ignorable="w14 w15 w16se w16cid w16 w16cex w16sdtdh wp14">
+<w:numbering xmlns:wpc="http://schemas.microsoft.com/office/word/2010/wordprocessingCanvas" xmlns:cx="http://schemas.microsoft.com/office/drawing/2014/chartex" xmlns:cx1="http://schemas.microsoft.com/office/drawing/2015/9/8/chartex" xmlns:cx2="http://schemas.microsoft.com/office/drawing/2015/10/21/chartex" xmlns:cx3="http://schemas.microsoft.com/office/drawing/2016/5/9/chartex" xmlns:cx4="http://schemas.microsoft.com/office/drawing/2016/5/10/chartex" xmlns:cx5="http://schemas.microsoft.com/office/drawing/2016/5/11/chartex" xmlns:cx6="http://schemas.microsoft.com/office/drawing/2016/5/12/chartex" xmlns:cx7="http://schemas.microsoft.com/office/drawing/2016/5/13/chartex" xmlns:cx8="http://schemas.microsoft.com/office/drawing/2016/5/14/chartex" xmlns:mc="http://schemas.openxmlformats.org/markup-compatibility/2006" xmlns:aink="http://schemas.microsoft.com/office/drawing/2016/ink" xmlns:am3d="http://schemas.microsoft.com/office/drawing/2017/model3d" xmlns:o="urn:schemas-microsoft-com:office:office" xmlns:r="http://schemas.openxmlformats.org/officeDocument/2006/relationships" xmlns:m="http://schemas.openxmlformats.org/officeDocument/2006/math" xmlns:v="urn:schemas-microsoft-com:vml" xmlns:wp14="http://schemas.microsoft.com/office/word/2010/wordprocessingDrawing" xmlns:wp="http://schemas.openxmlformats.org/drawingml/2006/wordprocessingDrawing" xmlns:w10="urn:schemas-microsoft-com:office:word" xmlns:w="http://schemas.openxmlformats.org/wordprocessingml/2006/main" xmlns:w14="http://schemas.microsoft.com/office/word/2010/wordml" xmlns:w15="http://schemas.microsoft.com/office/word/2012/wordml" xmlns:w16cex="http://schemas.microsoft.com/office/word/2018/wordml/cex" xmlns:w16cid="http://schemas.microsoft.com/office/word/2016/wordml/cid" xmlns:w16="http://schemas.microsoft.com/office/word/2018/wordml" xmlns:w16sdtdh="http://schemas.microsoft.com/office/word/2020/wordml/sdtdatahash" xmlns:w16se="http://schemas.microsoft.com/office/word/2015/wordml/symex" xmlns:wpg="http://schemas.microsoft.com/office/word/2010/wordprocessingGroup" xmlns:wpi="http://schemas.microsoft.com/office/word/2010/wordprocessingInk" xmlns:wne="http://schemas.microsoft.com/office/word/2006/wordml" xmlns:wps="http://schemas.microsoft.com/office/word/2010/wordprocessingShape" mc:Ignorable="w14 w15 w16se w16cid w16 w16cex w16sdtdh wp14">
   <w:abstractNum w:abstractNumId="0" w15:restartNumberingAfterBreak="0">
     <w:nsid w:val="00D52081"/>
     <w:multiLevelType w:val="multilevel"/>
@@ -17011,268 +17120,268 @@
       </w:rPr>
     </w:lvl>
   </w:abstractNum>
-  <w:num w:numId="1" w16cid:durableId="1925185746">
+  <w:num w:numId="1">
     <w:abstractNumId w:val="59"/>
   </w:num>
-  <w:num w:numId="2" w16cid:durableId="218520383">
+  <w:num w:numId="2">
     <w:abstractNumId w:val="32"/>
   </w:num>
-  <w:num w:numId="3" w16cid:durableId="2002460224">
+  <w:num w:numId="3">
     <w:abstractNumId w:val="11"/>
   </w:num>
-  <w:num w:numId="4" w16cid:durableId="2010138445">
+  <w:num w:numId="4">
     <w:abstractNumId w:val="13"/>
   </w:num>
-  <w:num w:numId="5" w16cid:durableId="461844678">
+  <w:num w:numId="5">
     <w:abstractNumId w:val="0"/>
   </w:num>
-  <w:num w:numId="6" w16cid:durableId="844246415">
+  <w:num w:numId="6">
     <w:abstractNumId w:val="36"/>
   </w:num>
-  <w:num w:numId="7" w16cid:durableId="1900289179">
+  <w:num w:numId="7">
     <w:abstractNumId w:val="78"/>
   </w:num>
-  <w:num w:numId="8" w16cid:durableId="875311815">
+  <w:num w:numId="8">
     <w:abstractNumId w:val="6"/>
   </w:num>
-  <w:num w:numId="9" w16cid:durableId="1779061703">
+  <w:num w:numId="9">
     <w:abstractNumId w:val="52"/>
   </w:num>
-  <w:num w:numId="10" w16cid:durableId="1421870378">
+  <w:num w:numId="10">
     <w:abstractNumId w:val="23"/>
   </w:num>
-  <w:num w:numId="11" w16cid:durableId="643432819">
+  <w:num w:numId="11">
     <w:abstractNumId w:val="28"/>
   </w:num>
-  <w:num w:numId="12" w16cid:durableId="1833182961">
+  <w:num w:numId="12">
     <w:abstractNumId w:val="75"/>
   </w:num>
-  <w:num w:numId="13" w16cid:durableId="500242237">
+  <w:num w:numId="13">
     <w:abstractNumId w:val="8"/>
   </w:num>
-  <w:num w:numId="14" w16cid:durableId="643241274">
+  <w:num w:numId="14">
     <w:abstractNumId w:val="54"/>
   </w:num>
-  <w:num w:numId="15" w16cid:durableId="1499344157">
+  <w:num w:numId="15">
     <w:abstractNumId w:val="49"/>
   </w:num>
-  <w:num w:numId="16" w16cid:durableId="1196433075">
+  <w:num w:numId="16">
     <w:abstractNumId w:val="33"/>
   </w:num>
-  <w:num w:numId="17" w16cid:durableId="814223632">
+  <w:num w:numId="17">
     <w:abstractNumId w:val="15"/>
   </w:num>
-  <w:num w:numId="18" w16cid:durableId="165479861">
+  <w:num w:numId="18">
     <w:abstractNumId w:val="29"/>
   </w:num>
-  <w:num w:numId="19" w16cid:durableId="1487092679">
+  <w:num w:numId="19">
     <w:abstractNumId w:val="72"/>
   </w:num>
-  <w:num w:numId="20" w16cid:durableId="500778217">
+  <w:num w:numId="20">
     <w:abstractNumId w:val="81"/>
   </w:num>
-  <w:num w:numId="21" w16cid:durableId="1180969379">
+  <w:num w:numId="21">
     <w:abstractNumId w:val="17"/>
   </w:num>
-  <w:num w:numId="22" w16cid:durableId="4208677">
+  <w:num w:numId="22">
     <w:abstractNumId w:val="10"/>
   </w:num>
-  <w:num w:numId="23" w16cid:durableId="118228258">
+  <w:num w:numId="23">
     <w:abstractNumId w:val="4"/>
   </w:num>
-  <w:num w:numId="24" w16cid:durableId="1777090407">
+  <w:num w:numId="24">
     <w:abstractNumId w:val="12"/>
   </w:num>
-  <w:num w:numId="25" w16cid:durableId="335958495">
+  <w:num w:numId="25">
     <w:abstractNumId w:val="73"/>
   </w:num>
-  <w:num w:numId="26" w16cid:durableId="1061976297">
+  <w:num w:numId="26">
     <w:abstractNumId w:val="35"/>
   </w:num>
-  <w:num w:numId="27" w16cid:durableId="1299873338">
+  <w:num w:numId="27">
     <w:abstractNumId w:val="14"/>
   </w:num>
-  <w:num w:numId="28" w16cid:durableId="1093089254">
+  <w:num w:numId="28">
     <w:abstractNumId w:val="21"/>
   </w:num>
-  <w:num w:numId="29" w16cid:durableId="601449299">
+  <w:num w:numId="29">
     <w:abstractNumId w:val="74"/>
   </w:num>
-  <w:num w:numId="30" w16cid:durableId="1672947189">
+  <w:num w:numId="30">
     <w:abstractNumId w:val="34"/>
   </w:num>
-  <w:num w:numId="31" w16cid:durableId="2072578533">
+  <w:num w:numId="31">
     <w:abstractNumId w:val="70"/>
   </w:num>
-  <w:num w:numId="32" w16cid:durableId="1675454060">
+  <w:num w:numId="32">
     <w:abstractNumId w:val="48"/>
   </w:num>
-  <w:num w:numId="33" w16cid:durableId="694235579">
+  <w:num w:numId="33">
     <w:abstractNumId w:val="3"/>
   </w:num>
-  <w:num w:numId="34" w16cid:durableId="775756065">
+  <w:num w:numId="34">
     <w:abstractNumId w:val="53"/>
   </w:num>
-  <w:num w:numId="35" w16cid:durableId="1441603146">
+  <w:num w:numId="35">
     <w:abstractNumId w:val="86"/>
   </w:num>
-  <w:num w:numId="36" w16cid:durableId="536310913">
+  <w:num w:numId="36">
     <w:abstractNumId w:val="39"/>
   </w:num>
-  <w:num w:numId="37" w16cid:durableId="404499240">
+  <w:num w:numId="37">
     <w:abstractNumId w:val="63"/>
   </w:num>
-  <w:num w:numId="38" w16cid:durableId="1997801479">
+  <w:num w:numId="38">
     <w:abstractNumId w:val="56"/>
   </w:num>
-  <w:num w:numId="39" w16cid:durableId="979456759">
+  <w:num w:numId="39">
     <w:abstractNumId w:val="40"/>
   </w:num>
-  <w:num w:numId="40" w16cid:durableId="249897779">
+  <w:num w:numId="40">
     <w:abstractNumId w:val="2"/>
   </w:num>
-  <w:num w:numId="41" w16cid:durableId="1441295415">
+  <w:num w:numId="41">
     <w:abstractNumId w:val="1"/>
   </w:num>
-  <w:num w:numId="42" w16cid:durableId="1357387544">
+  <w:num w:numId="42">
     <w:abstractNumId w:val="45"/>
   </w:num>
-  <w:num w:numId="43" w16cid:durableId="134182573">
+  <w:num w:numId="43">
     <w:abstractNumId w:val="31"/>
   </w:num>
-  <w:num w:numId="44" w16cid:durableId="1776249895">
+  <w:num w:numId="44">
     <w:abstractNumId w:val="25"/>
   </w:num>
-  <w:num w:numId="45" w16cid:durableId="272058453">
+  <w:num w:numId="45">
     <w:abstractNumId w:val="69"/>
   </w:num>
-  <w:num w:numId="46" w16cid:durableId="830019898">
+  <w:num w:numId="46">
     <w:abstractNumId w:val="85"/>
   </w:num>
-  <w:num w:numId="47" w16cid:durableId="881744456">
+  <w:num w:numId="47">
     <w:abstractNumId w:val="87"/>
   </w:num>
-  <w:num w:numId="48" w16cid:durableId="1453011072">
+  <w:num w:numId="48">
     <w:abstractNumId w:val="61"/>
   </w:num>
-  <w:num w:numId="49" w16cid:durableId="1421217226">
+  <w:num w:numId="49">
     <w:abstractNumId w:val="67"/>
   </w:num>
-  <w:num w:numId="50" w16cid:durableId="453405118">
+  <w:num w:numId="50">
     <w:abstractNumId w:val="44"/>
   </w:num>
-  <w:num w:numId="51" w16cid:durableId="912272476">
+  <w:num w:numId="51">
     <w:abstractNumId w:val="79"/>
   </w:num>
-  <w:num w:numId="52" w16cid:durableId="1396079476">
+  <w:num w:numId="52">
     <w:abstractNumId w:val="57"/>
   </w:num>
-  <w:num w:numId="53" w16cid:durableId="1263148174">
+  <w:num w:numId="53">
     <w:abstractNumId w:val="82"/>
   </w:num>
-  <w:num w:numId="54" w16cid:durableId="140541134">
+  <w:num w:numId="54">
     <w:abstractNumId w:val="22"/>
   </w:num>
-  <w:num w:numId="55" w16cid:durableId="1814592726">
+  <w:num w:numId="55">
     <w:abstractNumId w:val="41"/>
   </w:num>
-  <w:num w:numId="56" w16cid:durableId="101806366">
+  <w:num w:numId="56">
     <w:abstractNumId w:val="71"/>
   </w:num>
-  <w:num w:numId="57" w16cid:durableId="1131435895">
+  <w:num w:numId="57">
     <w:abstractNumId w:val="47"/>
   </w:num>
-  <w:num w:numId="58" w16cid:durableId="1600287233">
+  <w:num w:numId="58">
     <w:abstractNumId w:val="51"/>
   </w:num>
-  <w:num w:numId="59" w16cid:durableId="2127386254">
+  <w:num w:numId="59">
     <w:abstractNumId w:val="77"/>
   </w:num>
-  <w:num w:numId="60" w16cid:durableId="1124730938">
+  <w:num w:numId="60">
     <w:abstractNumId w:val="66"/>
   </w:num>
-  <w:num w:numId="61" w16cid:durableId="1978876739">
+  <w:num w:numId="61">
     <w:abstractNumId w:val="55"/>
   </w:num>
-  <w:num w:numId="62" w16cid:durableId="1870029990">
+  <w:num w:numId="62">
     <w:abstractNumId w:val="80"/>
   </w:num>
-  <w:num w:numId="63" w16cid:durableId="1444231917">
+  <w:num w:numId="63">
     <w:abstractNumId w:val="64"/>
   </w:num>
-  <w:num w:numId="64" w16cid:durableId="1514490432">
+  <w:num w:numId="64">
     <w:abstractNumId w:val="76"/>
   </w:num>
-  <w:num w:numId="65" w16cid:durableId="21592449">
+  <w:num w:numId="65">
     <w:abstractNumId w:val="43"/>
   </w:num>
-  <w:num w:numId="66" w16cid:durableId="1841582907">
+  <w:num w:numId="66">
     <w:abstractNumId w:val="38"/>
   </w:num>
-  <w:num w:numId="67" w16cid:durableId="1401250932">
+  <w:num w:numId="67">
     <w:abstractNumId w:val="65"/>
   </w:num>
-  <w:num w:numId="68" w16cid:durableId="1434932940">
+  <w:num w:numId="68">
     <w:abstractNumId w:val="60"/>
   </w:num>
-  <w:num w:numId="69" w16cid:durableId="1192567406">
+  <w:num w:numId="69">
     <w:abstractNumId w:val="20"/>
   </w:num>
-  <w:num w:numId="70" w16cid:durableId="44377664">
+  <w:num w:numId="70">
     <w:abstractNumId w:val="7"/>
   </w:num>
-  <w:num w:numId="71" w16cid:durableId="295070717">
+  <w:num w:numId="71">
     <w:abstractNumId w:val="18"/>
   </w:num>
-  <w:num w:numId="72" w16cid:durableId="87891846">
+  <w:num w:numId="72">
     <w:abstractNumId w:val="24"/>
   </w:num>
-  <w:num w:numId="73" w16cid:durableId="1855338088">
+  <w:num w:numId="73">
     <w:abstractNumId w:val="5"/>
   </w:num>
-  <w:num w:numId="74" w16cid:durableId="1393774845">
+  <w:num w:numId="74">
     <w:abstractNumId w:val="46"/>
   </w:num>
-  <w:num w:numId="75" w16cid:durableId="1873767929">
+  <w:num w:numId="75">
     <w:abstractNumId w:val="16"/>
   </w:num>
-  <w:num w:numId="76" w16cid:durableId="1861971080">
+  <w:num w:numId="76">
     <w:abstractNumId w:val="27"/>
   </w:num>
-  <w:num w:numId="77" w16cid:durableId="774398392">
+  <w:num w:numId="77">
     <w:abstractNumId w:val="68"/>
   </w:num>
-  <w:num w:numId="78" w16cid:durableId="7341857">
+  <w:num w:numId="78">
     <w:abstractNumId w:val="26"/>
   </w:num>
-  <w:num w:numId="79" w16cid:durableId="772438204">
+  <w:num w:numId="79">
     <w:abstractNumId w:val="30"/>
   </w:num>
-  <w:num w:numId="80" w16cid:durableId="756826147">
+  <w:num w:numId="80">
     <w:abstractNumId w:val="62"/>
   </w:num>
-  <w:num w:numId="81" w16cid:durableId="1718509272">
+  <w:num w:numId="81">
     <w:abstractNumId w:val="83"/>
   </w:num>
-  <w:num w:numId="82" w16cid:durableId="1525513374">
+  <w:num w:numId="82">
     <w:abstractNumId w:val="58"/>
   </w:num>
-  <w:num w:numId="83" w16cid:durableId="554857239">
+  <w:num w:numId="83">
     <w:abstractNumId w:val="9"/>
   </w:num>
-  <w:num w:numId="84" w16cid:durableId="1609461351">
+  <w:num w:numId="84">
     <w:abstractNumId w:val="19"/>
   </w:num>
-  <w:num w:numId="85" w16cid:durableId="349842856">
+  <w:num w:numId="85">
     <w:abstractNumId w:val="37"/>
   </w:num>
-  <w:num w:numId="86" w16cid:durableId="458687203">
+  <w:num w:numId="86">
     <w:abstractNumId w:val="84"/>
   </w:num>
-  <w:num w:numId="87" w16cid:durableId="1559121495">
+  <w:num w:numId="87">
     <w:abstractNumId w:val="42"/>
   </w:num>
-  <w:num w:numId="88" w16cid:durableId="84421539">
+  <w:num w:numId="88">
     <w:abstractNumId w:val="50"/>
   </w:num>
   <w:numIdMacAtCleanup w:val="80"/>

</xml_diff>